<commit_message>
Created first summary dashboard.
</commit_message>
<xml_diff>
--- a/Query_Doc_New.docx
+++ b/Query_Doc_New.docx
@@ -81,6 +81,9 @@
     </w:p>
     <w:p>
       <w:r>
+        <w:rPr>
+          <w:noProof/>
+        </w:rPr>
         <w:drawing>
           <wp:inline distT="0" distB="0" distL="0" distR="0" wp14:anchorId="67CA4A3A" wp14:editId="761A2698">
             <wp:extent cx="3543300" cy="1193800"/>
@@ -120,6 +123,9 @@
     </w:p>
     <w:p>
       <w:r>
+        <w:rPr>
+          <w:noProof/>
+        </w:rPr>
         <w:drawing>
           <wp:inline distT="0" distB="0" distL="0" distR="0" wp14:anchorId="5D6714AA" wp14:editId="601E5232">
             <wp:extent cx="2724150" cy="571500"/>
@@ -174,6 +180,9 @@
     </w:p>
     <w:p>
       <w:r>
+        <w:rPr>
+          <w:noProof/>
+        </w:rPr>
         <w:drawing>
           <wp:inline distT="0" distB="0" distL="0" distR="0" wp14:anchorId="2DF8BE7D" wp14:editId="5D122BAB">
             <wp:extent cx="5731510" cy="904875"/>
@@ -213,6 +222,9 @@
     </w:p>
     <w:p>
       <w:r>
+        <w:rPr>
+          <w:noProof/>
+        </w:rPr>
         <w:drawing>
           <wp:inline distT="0" distB="0" distL="0" distR="0" wp14:anchorId="0A5A8328" wp14:editId="4D664F86">
             <wp:extent cx="2553056" cy="647790"/>
@@ -267,6 +279,9 @@
     </w:p>
     <w:p>
       <w:r>
+        <w:rPr>
+          <w:noProof/>
+        </w:rPr>
         <w:drawing>
           <wp:inline distT="0" distB="0" distL="0" distR="0" wp14:anchorId="2F5184E3" wp14:editId="593CC09C">
             <wp:extent cx="5133976" cy="1504950"/>
@@ -306,6 +321,9 @@
     </w:p>
     <w:p>
       <w:r>
+        <w:rPr>
+          <w:noProof/>
+        </w:rPr>
         <w:drawing>
           <wp:inline distT="0" distB="0" distL="0" distR="0" wp14:anchorId="5538EED6" wp14:editId="042F7105">
             <wp:extent cx="2905530" cy="628738"/>
@@ -386,6 +404,7 @@
         <w:rPr>
           <w:b/>
           <w:bCs/>
+          <w:noProof/>
         </w:rPr>
         <w:drawing>
           <wp:inline distT="0" distB="0" distL="0" distR="0" wp14:anchorId="1822D5EA" wp14:editId="6B59F30D">
@@ -435,6 +454,7 @@
         <w:rPr>
           <w:b/>
           <w:bCs/>
+          <w:noProof/>
         </w:rPr>
         <w:drawing>
           <wp:inline distT="0" distB="0" distL="0" distR="0" wp14:anchorId="45306D9D" wp14:editId="6DEA01E4">
@@ -499,6 +519,7 @@
         <w:rPr>
           <w:b/>
           <w:bCs/>
+          <w:noProof/>
         </w:rPr>
         <w:drawing>
           <wp:inline distT="0" distB="0" distL="0" distR="0" wp14:anchorId="60E7A51E" wp14:editId="4F449EAE">
@@ -548,6 +569,7 @@
         <w:rPr>
           <w:b/>
           <w:bCs/>
+          <w:noProof/>
         </w:rPr>
         <w:drawing>
           <wp:inline distT="0" distB="0" distL="0" distR="0" wp14:anchorId="29147B09" wp14:editId="7EEC8D45">
@@ -612,6 +634,7 @@
         <w:rPr>
           <w:b/>
           <w:bCs/>
+          <w:noProof/>
         </w:rPr>
         <w:drawing>
           <wp:inline distT="0" distB="0" distL="0" distR="0" wp14:anchorId="3FF72AFA" wp14:editId="012DDFDB">
@@ -661,6 +684,7 @@
         <w:rPr>
           <w:b/>
           <w:bCs/>
+          <w:noProof/>
         </w:rPr>
         <w:drawing>
           <wp:inline distT="0" distB="0" distL="0" distR="0" wp14:anchorId="6426555F" wp14:editId="31C90093">
@@ -725,6 +749,7 @@
         <w:rPr>
           <w:b/>
           <w:bCs/>
+          <w:noProof/>
         </w:rPr>
         <w:drawing>
           <wp:inline distT="0" distB="0" distL="0" distR="0" wp14:anchorId="336E676D" wp14:editId="4E043295">
@@ -774,6 +799,7 @@
         <w:rPr>
           <w:b/>
           <w:bCs/>
+          <w:noProof/>
         </w:rPr>
         <w:drawing>
           <wp:inline distT="0" distB="0" distL="0" distR="0" wp14:anchorId="4A6E6CE7" wp14:editId="0954BC4D">
@@ -838,6 +864,7 @@
         <w:rPr>
           <w:b/>
           <w:bCs/>
+          <w:noProof/>
         </w:rPr>
         <w:drawing>
           <wp:inline distT="0" distB="0" distL="0" distR="0" wp14:anchorId="73E969B0" wp14:editId="683347FB">
@@ -887,6 +914,7 @@
         <w:rPr>
           <w:b/>
           <w:bCs/>
+          <w:noProof/>
         </w:rPr>
         <w:lastRenderedPageBreak/>
         <w:drawing>
@@ -960,6 +988,7 @@
         <w:rPr>
           <w:b/>
           <w:bCs/>
+          <w:noProof/>
         </w:rPr>
         <w:drawing>
           <wp:inline distT="0" distB="0" distL="0" distR="0" wp14:anchorId="30F2814C" wp14:editId="62572097">
@@ -1009,6 +1038,7 @@
         <w:rPr>
           <w:b/>
           <w:bCs/>
+          <w:noProof/>
         </w:rPr>
         <w:drawing>
           <wp:inline distT="0" distB="0" distL="0" distR="0" wp14:anchorId="1E95F4E1" wp14:editId="79E03101">
@@ -1072,6 +1102,7 @@
         <w:rPr>
           <w:b/>
           <w:bCs/>
+          <w:noProof/>
         </w:rPr>
         <w:drawing>
           <wp:inline distT="0" distB="0" distL="0" distR="0" wp14:anchorId="4B8FCE55" wp14:editId="3AEF9BCE">
@@ -1119,6 +1150,7 @@
         <w:rPr>
           <w:b/>
           <w:bCs/>
+          <w:noProof/>
         </w:rPr>
         <w:drawing>
           <wp:inline distT="0" distB="0" distL="0" distR="0" wp14:anchorId="29D07833" wp14:editId="3D9FF699">
@@ -1183,6 +1215,7 @@
         <w:rPr>
           <w:b/>
           <w:bCs/>
+          <w:noProof/>
         </w:rPr>
         <w:drawing>
           <wp:inline distT="0" distB="0" distL="0" distR="0" wp14:anchorId="042D642C" wp14:editId="1E6CF38E">
@@ -1232,6 +1265,7 @@
         <w:rPr>
           <w:b/>
           <w:bCs/>
+          <w:noProof/>
         </w:rPr>
         <w:drawing>
           <wp:inline distT="0" distB="0" distL="0" distR="0" wp14:anchorId="76370BE4" wp14:editId="38D0192C">
@@ -1296,6 +1330,7 @@
         <w:rPr>
           <w:b/>
           <w:bCs/>
+          <w:noProof/>
         </w:rPr>
         <w:drawing>
           <wp:inline distT="0" distB="0" distL="0" distR="0" wp14:anchorId="0000CE3A" wp14:editId="150D9A97">
@@ -1345,6 +1380,7 @@
         <w:rPr>
           <w:b/>
           <w:bCs/>
+          <w:noProof/>
         </w:rPr>
         <w:drawing>
           <wp:inline distT="0" distB="0" distL="0" distR="0" wp14:anchorId="1D172A53" wp14:editId="1CBF6495">
@@ -1382,6 +1418,2785 @@
           </wp:inline>
         </w:drawing>
       </w:r>
+    </w:p>
+    <w:p>
+      <w:pPr>
+        <w:rPr>
+          <w:b/>
+          <w:bCs/>
+        </w:rPr>
+      </w:pPr>
+    </w:p>
+    <w:p>
+      <w:pPr>
+        <w:rPr>
+          <w:b/>
+          <w:bCs/>
+        </w:rPr>
+      </w:pPr>
+    </w:p>
+    <w:p>
+      <w:pPr>
+        <w:rPr>
+          <w:b/>
+          <w:bCs/>
+        </w:rPr>
+      </w:pPr>
+      <w:r>
+        <w:rPr>
+          <w:b/>
+          <w:bCs/>
+        </w:rPr>
+        <w:lastRenderedPageBreak/>
+        <w:t>Avg DTI</w:t>
+      </w:r>
+    </w:p>
+    <w:p>
+      <w:pPr>
+        <w:rPr>
+          <w:b/>
+          <w:bCs/>
+        </w:rPr>
+      </w:pPr>
+      <w:r>
+        <w:rPr>
+          <w:b/>
+          <w:bCs/>
+        </w:rPr>
+        <w:drawing>
+          <wp:inline distT="0" distB="0" distL="0" distR="0" wp14:anchorId="02717534" wp14:editId="63B2DD02">
+            <wp:extent cx="5731510" cy="363855"/>
+            <wp:effectExtent l="0" t="0" r="2540" b="0"/>
+            <wp:docPr id="148070912" name="Picture 1"/>
+            <wp:cNvGraphicFramePr>
+              <a:graphicFrameLocks xmlns:a="http://schemas.openxmlformats.org/drawingml/2006/main" noChangeAspect="1"/>
+            </wp:cNvGraphicFramePr>
+            <a:graphic xmlns:a="http://schemas.openxmlformats.org/drawingml/2006/main">
+              <a:graphicData uri="http://schemas.openxmlformats.org/drawingml/2006/picture">
+                <pic:pic xmlns:pic="http://schemas.openxmlformats.org/drawingml/2006/picture">
+                  <pic:nvPicPr>
+                    <pic:cNvPr id="148070912" name=""/>
+                    <pic:cNvPicPr/>
+                  </pic:nvPicPr>
+                  <pic:blipFill>
+                    <a:blip r:embed="rId29"/>
+                    <a:stretch>
+                      <a:fillRect/>
+                    </a:stretch>
+                  </pic:blipFill>
+                  <pic:spPr>
+                    <a:xfrm>
+                      <a:off x="0" y="0"/>
+                      <a:ext cx="5731510" cy="363855"/>
+                    </a:xfrm>
+                    <a:prstGeom prst="rect">
+                      <a:avLst/>
+                    </a:prstGeom>
+                  </pic:spPr>
+                </pic:pic>
+              </a:graphicData>
+            </a:graphic>
+          </wp:inline>
+        </w:drawing>
+      </w:r>
+    </w:p>
+    <w:p>
+      <w:pPr>
+        <w:rPr>
+          <w:b/>
+          <w:bCs/>
+        </w:rPr>
+      </w:pPr>
+      <w:r>
+        <w:rPr>
+          <w:b/>
+          <w:bCs/>
+        </w:rPr>
+        <w:drawing>
+          <wp:inline distT="0" distB="0" distL="0" distR="0" wp14:anchorId="421CC8C7" wp14:editId="654F5122">
+            <wp:extent cx="1495634" cy="638264"/>
+            <wp:effectExtent l="0" t="0" r="9525" b="9525"/>
+            <wp:docPr id="870745077" name="Picture 1"/>
+            <wp:cNvGraphicFramePr>
+              <a:graphicFrameLocks xmlns:a="http://schemas.openxmlformats.org/drawingml/2006/main" noChangeAspect="1"/>
+            </wp:cNvGraphicFramePr>
+            <a:graphic xmlns:a="http://schemas.openxmlformats.org/drawingml/2006/main">
+              <a:graphicData uri="http://schemas.openxmlformats.org/drawingml/2006/picture">
+                <pic:pic xmlns:pic="http://schemas.openxmlformats.org/drawingml/2006/picture">
+                  <pic:nvPicPr>
+                    <pic:cNvPr id="870745077" name=""/>
+                    <pic:cNvPicPr/>
+                  </pic:nvPicPr>
+                  <pic:blipFill>
+                    <a:blip r:embed="rId30"/>
+                    <a:stretch>
+                      <a:fillRect/>
+                    </a:stretch>
+                  </pic:blipFill>
+                  <pic:spPr>
+                    <a:xfrm>
+                      <a:off x="0" y="0"/>
+                      <a:ext cx="1495634" cy="638264"/>
+                    </a:xfrm>
+                    <a:prstGeom prst="rect">
+                      <a:avLst/>
+                    </a:prstGeom>
+                  </pic:spPr>
+                </pic:pic>
+              </a:graphicData>
+            </a:graphic>
+          </wp:inline>
+        </w:drawing>
+      </w:r>
+    </w:p>
+    <w:p>
+      <w:pPr>
+        <w:rPr>
+          <w:b/>
+          <w:bCs/>
+        </w:rPr>
+      </w:pPr>
+      <w:r>
+        <w:rPr>
+          <w:b/>
+          <w:bCs/>
+        </w:rPr>
+        <w:t>MTD Avg DTI</w:t>
+      </w:r>
+    </w:p>
+    <w:p>
+      <w:pPr>
+        <w:rPr>
+          <w:b/>
+          <w:bCs/>
+        </w:rPr>
+      </w:pPr>
+      <w:r>
+        <w:rPr>
+          <w:b/>
+          <w:bCs/>
+        </w:rPr>
+        <w:drawing>
+          <wp:inline distT="0" distB="0" distL="0" distR="0" wp14:anchorId="57A544B9" wp14:editId="7012FFD6">
+            <wp:extent cx="5731510" cy="519430"/>
+            <wp:effectExtent l="0" t="0" r="2540" b="0"/>
+            <wp:docPr id="1263708694" name="Picture 1"/>
+            <wp:cNvGraphicFramePr>
+              <a:graphicFrameLocks xmlns:a="http://schemas.openxmlformats.org/drawingml/2006/main" noChangeAspect="1"/>
+            </wp:cNvGraphicFramePr>
+            <a:graphic xmlns:a="http://schemas.openxmlformats.org/drawingml/2006/main">
+              <a:graphicData uri="http://schemas.openxmlformats.org/drawingml/2006/picture">
+                <pic:pic xmlns:pic="http://schemas.openxmlformats.org/drawingml/2006/picture">
+                  <pic:nvPicPr>
+                    <pic:cNvPr id="1263708694" name=""/>
+                    <pic:cNvPicPr/>
+                  </pic:nvPicPr>
+                  <pic:blipFill>
+                    <a:blip r:embed="rId31"/>
+                    <a:stretch>
+                      <a:fillRect/>
+                    </a:stretch>
+                  </pic:blipFill>
+                  <pic:spPr>
+                    <a:xfrm>
+                      <a:off x="0" y="0"/>
+                      <a:ext cx="5731510" cy="519430"/>
+                    </a:xfrm>
+                    <a:prstGeom prst="rect">
+                      <a:avLst/>
+                    </a:prstGeom>
+                  </pic:spPr>
+                </pic:pic>
+              </a:graphicData>
+            </a:graphic>
+          </wp:inline>
+        </w:drawing>
+      </w:r>
+    </w:p>
+    <w:p>
+      <w:pPr>
+        <w:rPr>
+          <w:b/>
+          <w:bCs/>
+        </w:rPr>
+      </w:pPr>
+      <w:r>
+        <w:rPr>
+          <w:b/>
+          <w:bCs/>
+        </w:rPr>
+        <w:drawing>
+          <wp:inline distT="0" distB="0" distL="0" distR="0" wp14:anchorId="517BB904" wp14:editId="1275BCAD">
+            <wp:extent cx="1190791" cy="657317"/>
+            <wp:effectExtent l="0" t="0" r="0" b="9525"/>
+            <wp:docPr id="1581729676" name="Picture 1"/>
+            <wp:cNvGraphicFramePr>
+              <a:graphicFrameLocks xmlns:a="http://schemas.openxmlformats.org/drawingml/2006/main" noChangeAspect="1"/>
+            </wp:cNvGraphicFramePr>
+            <a:graphic xmlns:a="http://schemas.openxmlformats.org/drawingml/2006/main">
+              <a:graphicData uri="http://schemas.openxmlformats.org/drawingml/2006/picture">
+                <pic:pic xmlns:pic="http://schemas.openxmlformats.org/drawingml/2006/picture">
+                  <pic:nvPicPr>
+                    <pic:cNvPr id="1581729676" name=""/>
+                    <pic:cNvPicPr/>
+                  </pic:nvPicPr>
+                  <pic:blipFill>
+                    <a:blip r:embed="rId32"/>
+                    <a:stretch>
+                      <a:fillRect/>
+                    </a:stretch>
+                  </pic:blipFill>
+                  <pic:spPr>
+                    <a:xfrm>
+                      <a:off x="0" y="0"/>
+                      <a:ext cx="1190791" cy="657317"/>
+                    </a:xfrm>
+                    <a:prstGeom prst="rect">
+                      <a:avLst/>
+                    </a:prstGeom>
+                  </pic:spPr>
+                </pic:pic>
+              </a:graphicData>
+            </a:graphic>
+          </wp:inline>
+        </w:drawing>
+      </w:r>
+    </w:p>
+    <w:p>
+      <w:pPr>
+        <w:rPr>
+          <w:b/>
+          <w:bCs/>
+        </w:rPr>
+      </w:pPr>
+      <w:r>
+        <w:rPr>
+          <w:b/>
+          <w:bCs/>
+        </w:rPr>
+        <w:t>PMTD Avg DTI</w:t>
+      </w:r>
+    </w:p>
+    <w:p>
+      <w:pPr>
+        <w:rPr>
+          <w:b/>
+          <w:bCs/>
+        </w:rPr>
+      </w:pPr>
+      <w:r>
+        <w:rPr>
+          <w:b/>
+          <w:bCs/>
+        </w:rPr>
+        <w:drawing>
+          <wp:inline distT="0" distB="0" distL="0" distR="0" wp14:anchorId="1F6A4BD7" wp14:editId="07B24B62">
+            <wp:extent cx="5731510" cy="678815"/>
+            <wp:effectExtent l="0" t="0" r="2540" b="6985"/>
+            <wp:docPr id="1226180423" name="Picture 1"/>
+            <wp:cNvGraphicFramePr>
+              <a:graphicFrameLocks xmlns:a="http://schemas.openxmlformats.org/drawingml/2006/main" noChangeAspect="1"/>
+            </wp:cNvGraphicFramePr>
+            <a:graphic xmlns:a="http://schemas.openxmlformats.org/drawingml/2006/main">
+              <a:graphicData uri="http://schemas.openxmlformats.org/drawingml/2006/picture">
+                <pic:pic xmlns:pic="http://schemas.openxmlformats.org/drawingml/2006/picture">
+                  <pic:nvPicPr>
+                    <pic:cNvPr id="1226180423" name=""/>
+                    <pic:cNvPicPr/>
+                  </pic:nvPicPr>
+                  <pic:blipFill>
+                    <a:blip r:embed="rId33"/>
+                    <a:stretch>
+                      <a:fillRect/>
+                    </a:stretch>
+                  </pic:blipFill>
+                  <pic:spPr>
+                    <a:xfrm>
+                      <a:off x="0" y="0"/>
+                      <a:ext cx="5731510" cy="678815"/>
+                    </a:xfrm>
+                    <a:prstGeom prst="rect">
+                      <a:avLst/>
+                    </a:prstGeom>
+                  </pic:spPr>
+                </pic:pic>
+              </a:graphicData>
+            </a:graphic>
+          </wp:inline>
+        </w:drawing>
+      </w:r>
+    </w:p>
+    <w:p>
+      <w:pPr>
+        <w:rPr>
+          <w:b/>
+          <w:bCs/>
+        </w:rPr>
+      </w:pPr>
+      <w:r>
+        <w:rPr>
+          <w:b/>
+          <w:bCs/>
+        </w:rPr>
+        <w:drawing>
+          <wp:inline distT="0" distB="0" distL="0" distR="0" wp14:anchorId="36A08C1F" wp14:editId="482C53D5">
+            <wp:extent cx="1295581" cy="523948"/>
+            <wp:effectExtent l="0" t="0" r="0" b="9525"/>
+            <wp:docPr id="1250486823" name="Picture 1"/>
+            <wp:cNvGraphicFramePr>
+              <a:graphicFrameLocks xmlns:a="http://schemas.openxmlformats.org/drawingml/2006/main" noChangeAspect="1"/>
+            </wp:cNvGraphicFramePr>
+            <a:graphic xmlns:a="http://schemas.openxmlformats.org/drawingml/2006/main">
+              <a:graphicData uri="http://schemas.openxmlformats.org/drawingml/2006/picture">
+                <pic:pic xmlns:pic="http://schemas.openxmlformats.org/drawingml/2006/picture">
+                  <pic:nvPicPr>
+                    <pic:cNvPr id="1250486823" name=""/>
+                    <pic:cNvPicPr/>
+                  </pic:nvPicPr>
+                  <pic:blipFill>
+                    <a:blip r:embed="rId34"/>
+                    <a:stretch>
+                      <a:fillRect/>
+                    </a:stretch>
+                  </pic:blipFill>
+                  <pic:spPr>
+                    <a:xfrm>
+                      <a:off x="0" y="0"/>
+                      <a:ext cx="1295581" cy="523948"/>
+                    </a:xfrm>
+                    <a:prstGeom prst="rect">
+                      <a:avLst/>
+                    </a:prstGeom>
+                  </pic:spPr>
+                </pic:pic>
+              </a:graphicData>
+            </a:graphic>
+          </wp:inline>
+        </w:drawing>
+      </w:r>
+    </w:p>
+    <w:p>
+      <w:pPr>
+        <w:rPr>
+          <w:b/>
+          <w:bCs/>
+        </w:rPr>
+      </w:pPr>
+    </w:p>
+    <w:p>
+      <w:pPr>
+        <w:rPr>
+          <w:rFonts w:cstheme="minorHAnsi"/>
+          <w:b/>
+          <w:bCs/>
+          <w:color w:val="833C0B" w:themeColor="accent2" w:themeShade="80"/>
+          <w:kern w:val="0"/>
+          <w:sz w:val="28"/>
+          <w:szCs w:val="28"/>
+          <w:u w:val="single"/>
+        </w:rPr>
+      </w:pPr>
+      <w:r>
+        <w:rPr>
+          <w:rFonts w:cstheme="minorHAnsi"/>
+          <w:b/>
+          <w:bCs/>
+          <w:color w:val="833C0B" w:themeColor="accent2" w:themeShade="80"/>
+          <w:kern w:val="0"/>
+          <w:sz w:val="28"/>
+          <w:szCs w:val="28"/>
+          <w:u w:val="single"/>
+        </w:rPr>
+        <w:t>GOOD LOAN ISSUED</w:t>
+      </w:r>
+    </w:p>
+    <w:p>
+      <w:pPr>
+        <w:rPr>
+          <w:b/>
+          <w:bCs/>
+        </w:rPr>
+      </w:pPr>
+    </w:p>
+    <w:p>
+      <w:pPr>
+        <w:rPr>
+          <w:b/>
+          <w:bCs/>
+          <w:color w:val="2F5496" w:themeColor="accent1" w:themeShade="BF"/>
+        </w:rPr>
+      </w:pPr>
+      <w:r>
+        <w:rPr>
+          <w:b/>
+          <w:bCs/>
+          <w:color w:val="2F5496" w:themeColor="accent1" w:themeShade="BF"/>
+        </w:rPr>
+        <w:t>Good Loan Percentage</w:t>
+      </w:r>
+    </w:p>
+    <w:p>
+      <w:pPr>
+        <w:rPr>
+          <w:b/>
+          <w:bCs/>
+        </w:rPr>
+      </w:pPr>
+      <w:r>
+        <w:rPr>
+          <w:b/>
+          <w:bCs/>
+        </w:rPr>
+        <w:drawing>
+          <wp:inline distT="0" distB="0" distL="0" distR="0" wp14:anchorId="4ED6DCB9" wp14:editId="13EE6A92">
+            <wp:extent cx="5731510" cy="485140"/>
+            <wp:effectExtent l="0" t="0" r="2540" b="0"/>
+            <wp:docPr id="839287877" name="Picture 1"/>
+            <wp:cNvGraphicFramePr>
+              <a:graphicFrameLocks xmlns:a="http://schemas.openxmlformats.org/drawingml/2006/main" noChangeAspect="1"/>
+            </wp:cNvGraphicFramePr>
+            <a:graphic xmlns:a="http://schemas.openxmlformats.org/drawingml/2006/main">
+              <a:graphicData uri="http://schemas.openxmlformats.org/drawingml/2006/picture">
+                <pic:pic xmlns:pic="http://schemas.openxmlformats.org/drawingml/2006/picture">
+                  <pic:nvPicPr>
+                    <pic:cNvPr id="839287877" name=""/>
+                    <pic:cNvPicPr/>
+                  </pic:nvPicPr>
+                  <pic:blipFill>
+                    <a:blip r:embed="rId35"/>
+                    <a:stretch>
+                      <a:fillRect/>
+                    </a:stretch>
+                  </pic:blipFill>
+                  <pic:spPr>
+                    <a:xfrm>
+                      <a:off x="0" y="0"/>
+                      <a:ext cx="5731510" cy="485140"/>
+                    </a:xfrm>
+                    <a:prstGeom prst="rect">
+                      <a:avLst/>
+                    </a:prstGeom>
+                  </pic:spPr>
+                </pic:pic>
+              </a:graphicData>
+            </a:graphic>
+          </wp:inline>
+        </w:drawing>
+      </w:r>
+    </w:p>
+    <w:p>
+      <w:pPr>
+        <w:rPr>
+          <w:b/>
+          <w:bCs/>
+        </w:rPr>
+      </w:pPr>
+      <w:r>
+        <w:rPr>
+          <w:b/>
+          <w:bCs/>
+        </w:rPr>
+        <w:drawing>
+          <wp:inline distT="0" distB="0" distL="0" distR="0" wp14:anchorId="3E1D27B7" wp14:editId="7F895E95">
+            <wp:extent cx="2486372" cy="571580"/>
+            <wp:effectExtent l="0" t="0" r="0" b="0"/>
+            <wp:docPr id="1187414574" name="Picture 1"/>
+            <wp:cNvGraphicFramePr>
+              <a:graphicFrameLocks xmlns:a="http://schemas.openxmlformats.org/drawingml/2006/main" noChangeAspect="1"/>
+            </wp:cNvGraphicFramePr>
+            <a:graphic xmlns:a="http://schemas.openxmlformats.org/drawingml/2006/main">
+              <a:graphicData uri="http://schemas.openxmlformats.org/drawingml/2006/picture">
+                <pic:pic xmlns:pic="http://schemas.openxmlformats.org/drawingml/2006/picture">
+                  <pic:nvPicPr>
+                    <pic:cNvPr id="1187414574" name=""/>
+                    <pic:cNvPicPr/>
+                  </pic:nvPicPr>
+                  <pic:blipFill>
+                    <a:blip r:embed="rId36"/>
+                    <a:stretch>
+                      <a:fillRect/>
+                    </a:stretch>
+                  </pic:blipFill>
+                  <pic:spPr>
+                    <a:xfrm>
+                      <a:off x="0" y="0"/>
+                      <a:ext cx="2486372" cy="571580"/>
+                    </a:xfrm>
+                    <a:prstGeom prst="rect">
+                      <a:avLst/>
+                    </a:prstGeom>
+                  </pic:spPr>
+                </pic:pic>
+              </a:graphicData>
+            </a:graphic>
+          </wp:inline>
+        </w:drawing>
+      </w:r>
+    </w:p>
+    <w:p>
+      <w:pPr>
+        <w:rPr>
+          <w:b/>
+          <w:bCs/>
+          <w:color w:val="2F5496" w:themeColor="accent1" w:themeShade="BF"/>
+        </w:rPr>
+      </w:pPr>
+      <w:r>
+        <w:rPr>
+          <w:b/>
+          <w:bCs/>
+          <w:color w:val="2F5496" w:themeColor="accent1" w:themeShade="BF"/>
+        </w:rPr>
+        <w:t>Good Loan Applications</w:t>
+      </w:r>
+    </w:p>
+    <w:p>
+      <w:pPr>
+        <w:rPr>
+          <w:b/>
+          <w:bCs/>
+        </w:rPr>
+      </w:pPr>
+      <w:r>
+        <w:rPr>
+          <w:b/>
+          <w:bCs/>
+        </w:rPr>
+        <w:drawing>
+          <wp:inline distT="0" distB="0" distL="0" distR="0" wp14:anchorId="04B175AE" wp14:editId="1E2B3EF2">
+            <wp:extent cx="5731510" cy="482600"/>
+            <wp:effectExtent l="0" t="0" r="2540" b="0"/>
+            <wp:docPr id="1673049923" name="Picture 1"/>
+            <wp:cNvGraphicFramePr>
+              <a:graphicFrameLocks xmlns:a="http://schemas.openxmlformats.org/drawingml/2006/main" noChangeAspect="1"/>
+            </wp:cNvGraphicFramePr>
+            <a:graphic xmlns:a="http://schemas.openxmlformats.org/drawingml/2006/main">
+              <a:graphicData uri="http://schemas.openxmlformats.org/drawingml/2006/picture">
+                <pic:pic xmlns:pic="http://schemas.openxmlformats.org/drawingml/2006/picture">
+                  <pic:nvPicPr>
+                    <pic:cNvPr id="1673049923" name=""/>
+                    <pic:cNvPicPr/>
+                  </pic:nvPicPr>
+                  <pic:blipFill>
+                    <a:blip r:embed="rId37"/>
+                    <a:stretch>
+                      <a:fillRect/>
+                    </a:stretch>
+                  </pic:blipFill>
+                  <pic:spPr>
+                    <a:xfrm>
+                      <a:off x="0" y="0"/>
+                      <a:ext cx="5731510" cy="482600"/>
+                    </a:xfrm>
+                    <a:prstGeom prst="rect">
+                      <a:avLst/>
+                    </a:prstGeom>
+                  </pic:spPr>
+                </pic:pic>
+              </a:graphicData>
+            </a:graphic>
+          </wp:inline>
+        </w:drawing>
+      </w:r>
+    </w:p>
+    <w:p>
+      <w:pPr>
+        <w:rPr>
+          <w:b/>
+          <w:bCs/>
+        </w:rPr>
+      </w:pPr>
+      <w:r>
+        <w:rPr>
+          <w:b/>
+          <w:bCs/>
+        </w:rPr>
+        <w:lastRenderedPageBreak/>
+        <w:drawing>
+          <wp:inline distT="0" distB="0" distL="0" distR="0" wp14:anchorId="0FCD7618" wp14:editId="58383BCD">
+            <wp:extent cx="2372056" cy="581106"/>
+            <wp:effectExtent l="0" t="0" r="9525" b="9525"/>
+            <wp:docPr id="80311229" name="Picture 1"/>
+            <wp:cNvGraphicFramePr>
+              <a:graphicFrameLocks xmlns:a="http://schemas.openxmlformats.org/drawingml/2006/main" noChangeAspect="1"/>
+            </wp:cNvGraphicFramePr>
+            <a:graphic xmlns:a="http://schemas.openxmlformats.org/drawingml/2006/main">
+              <a:graphicData uri="http://schemas.openxmlformats.org/drawingml/2006/picture">
+                <pic:pic xmlns:pic="http://schemas.openxmlformats.org/drawingml/2006/picture">
+                  <pic:nvPicPr>
+                    <pic:cNvPr id="80311229" name=""/>
+                    <pic:cNvPicPr/>
+                  </pic:nvPicPr>
+                  <pic:blipFill>
+                    <a:blip r:embed="rId38"/>
+                    <a:stretch>
+                      <a:fillRect/>
+                    </a:stretch>
+                  </pic:blipFill>
+                  <pic:spPr>
+                    <a:xfrm>
+                      <a:off x="0" y="0"/>
+                      <a:ext cx="2372056" cy="581106"/>
+                    </a:xfrm>
+                    <a:prstGeom prst="rect">
+                      <a:avLst/>
+                    </a:prstGeom>
+                  </pic:spPr>
+                </pic:pic>
+              </a:graphicData>
+            </a:graphic>
+          </wp:inline>
+        </w:drawing>
+      </w:r>
+    </w:p>
+    <w:p>
+      <w:pPr>
+        <w:rPr>
+          <w:b/>
+          <w:bCs/>
+          <w:color w:val="2F5496" w:themeColor="accent1" w:themeShade="BF"/>
+        </w:rPr>
+      </w:pPr>
+      <w:r>
+        <w:rPr>
+          <w:b/>
+          <w:bCs/>
+          <w:color w:val="2F5496" w:themeColor="accent1" w:themeShade="BF"/>
+        </w:rPr>
+        <w:t>Good Loan Funded Amount</w:t>
+      </w:r>
+    </w:p>
+    <w:p>
+      <w:pPr>
+        <w:rPr>
+          <w:b/>
+          <w:bCs/>
+        </w:rPr>
+      </w:pPr>
+      <w:r>
+        <w:rPr>
+          <w:b/>
+          <w:bCs/>
+        </w:rPr>
+        <w:drawing>
+          <wp:inline distT="0" distB="0" distL="0" distR="0" wp14:anchorId="34A9F613" wp14:editId="3535EE62">
+            <wp:extent cx="5731510" cy="445135"/>
+            <wp:effectExtent l="0" t="0" r="2540" b="0"/>
+            <wp:docPr id="1505170282" name="Picture 1"/>
+            <wp:cNvGraphicFramePr>
+              <a:graphicFrameLocks xmlns:a="http://schemas.openxmlformats.org/drawingml/2006/main" noChangeAspect="1"/>
+            </wp:cNvGraphicFramePr>
+            <a:graphic xmlns:a="http://schemas.openxmlformats.org/drawingml/2006/main">
+              <a:graphicData uri="http://schemas.openxmlformats.org/drawingml/2006/picture">
+                <pic:pic xmlns:pic="http://schemas.openxmlformats.org/drawingml/2006/picture">
+                  <pic:nvPicPr>
+                    <pic:cNvPr id="1505170282" name=""/>
+                    <pic:cNvPicPr/>
+                  </pic:nvPicPr>
+                  <pic:blipFill>
+                    <a:blip r:embed="rId39"/>
+                    <a:stretch>
+                      <a:fillRect/>
+                    </a:stretch>
+                  </pic:blipFill>
+                  <pic:spPr>
+                    <a:xfrm>
+                      <a:off x="0" y="0"/>
+                      <a:ext cx="5731510" cy="445135"/>
+                    </a:xfrm>
+                    <a:prstGeom prst="rect">
+                      <a:avLst/>
+                    </a:prstGeom>
+                  </pic:spPr>
+                </pic:pic>
+              </a:graphicData>
+            </a:graphic>
+          </wp:inline>
+        </w:drawing>
+      </w:r>
+    </w:p>
+    <w:p>
+      <w:pPr>
+        <w:rPr>
+          <w:b/>
+          <w:bCs/>
+        </w:rPr>
+      </w:pPr>
+      <w:r>
+        <w:rPr>
+          <w:b/>
+          <w:bCs/>
+        </w:rPr>
+        <w:drawing>
+          <wp:inline distT="0" distB="0" distL="0" distR="0" wp14:anchorId="0924DCE3" wp14:editId="663AA7D6">
+            <wp:extent cx="2667372" cy="609685"/>
+            <wp:effectExtent l="0" t="0" r="0" b="0"/>
+            <wp:docPr id="1702767036" name="Picture 1"/>
+            <wp:cNvGraphicFramePr>
+              <a:graphicFrameLocks xmlns:a="http://schemas.openxmlformats.org/drawingml/2006/main" noChangeAspect="1"/>
+            </wp:cNvGraphicFramePr>
+            <a:graphic xmlns:a="http://schemas.openxmlformats.org/drawingml/2006/main">
+              <a:graphicData uri="http://schemas.openxmlformats.org/drawingml/2006/picture">
+                <pic:pic xmlns:pic="http://schemas.openxmlformats.org/drawingml/2006/picture">
+                  <pic:nvPicPr>
+                    <pic:cNvPr id="1702767036" name=""/>
+                    <pic:cNvPicPr/>
+                  </pic:nvPicPr>
+                  <pic:blipFill>
+                    <a:blip r:embed="rId40"/>
+                    <a:stretch>
+                      <a:fillRect/>
+                    </a:stretch>
+                  </pic:blipFill>
+                  <pic:spPr>
+                    <a:xfrm>
+                      <a:off x="0" y="0"/>
+                      <a:ext cx="2667372" cy="609685"/>
+                    </a:xfrm>
+                    <a:prstGeom prst="rect">
+                      <a:avLst/>
+                    </a:prstGeom>
+                  </pic:spPr>
+                </pic:pic>
+              </a:graphicData>
+            </a:graphic>
+          </wp:inline>
+        </w:drawing>
+      </w:r>
+    </w:p>
+    <w:p>
+      <w:pPr>
+        <w:rPr>
+          <w:b/>
+          <w:bCs/>
+          <w:color w:val="2F5496" w:themeColor="accent1" w:themeShade="BF"/>
+        </w:rPr>
+      </w:pPr>
+      <w:r>
+        <w:rPr>
+          <w:b/>
+          <w:bCs/>
+          <w:color w:val="2F5496" w:themeColor="accent1" w:themeShade="BF"/>
+        </w:rPr>
+        <w:t>Good Loan Amount Received</w:t>
+      </w:r>
+    </w:p>
+    <w:p>
+      <w:pPr>
+        <w:rPr>
+          <w:b/>
+          <w:bCs/>
+        </w:rPr>
+      </w:pPr>
+      <w:r>
+        <w:rPr>
+          <w:b/>
+          <w:bCs/>
+        </w:rPr>
+        <w:drawing>
+          <wp:inline distT="0" distB="0" distL="0" distR="0" wp14:anchorId="70990058" wp14:editId="0F090D18">
+            <wp:extent cx="5731510" cy="661035"/>
+            <wp:effectExtent l="0" t="0" r="2540" b="5715"/>
+            <wp:docPr id="1071447217" name="Picture 1"/>
+            <wp:cNvGraphicFramePr>
+              <a:graphicFrameLocks xmlns:a="http://schemas.openxmlformats.org/drawingml/2006/main" noChangeAspect="1"/>
+            </wp:cNvGraphicFramePr>
+            <a:graphic xmlns:a="http://schemas.openxmlformats.org/drawingml/2006/main">
+              <a:graphicData uri="http://schemas.openxmlformats.org/drawingml/2006/picture">
+                <pic:pic xmlns:pic="http://schemas.openxmlformats.org/drawingml/2006/picture">
+                  <pic:nvPicPr>
+                    <pic:cNvPr id="1071447217" name=""/>
+                    <pic:cNvPicPr/>
+                  </pic:nvPicPr>
+                  <pic:blipFill>
+                    <a:blip r:embed="rId41"/>
+                    <a:stretch>
+                      <a:fillRect/>
+                    </a:stretch>
+                  </pic:blipFill>
+                  <pic:spPr>
+                    <a:xfrm>
+                      <a:off x="0" y="0"/>
+                      <a:ext cx="5731510" cy="661035"/>
+                    </a:xfrm>
+                    <a:prstGeom prst="rect">
+                      <a:avLst/>
+                    </a:prstGeom>
+                  </pic:spPr>
+                </pic:pic>
+              </a:graphicData>
+            </a:graphic>
+          </wp:inline>
+        </w:drawing>
+      </w:r>
+    </w:p>
+    <w:p>
+      <w:pPr>
+        <w:rPr>
+          <w:b/>
+          <w:bCs/>
+        </w:rPr>
+      </w:pPr>
+      <w:r>
+        <w:rPr>
+          <w:b/>
+          <w:bCs/>
+        </w:rPr>
+        <w:drawing>
+          <wp:inline distT="0" distB="0" distL="0" distR="0" wp14:anchorId="5E94167B" wp14:editId="722F628B">
+            <wp:extent cx="2753109" cy="552527"/>
+            <wp:effectExtent l="0" t="0" r="9525" b="0"/>
+            <wp:docPr id="1623562306" name="Picture 1"/>
+            <wp:cNvGraphicFramePr>
+              <a:graphicFrameLocks xmlns:a="http://schemas.openxmlformats.org/drawingml/2006/main" noChangeAspect="1"/>
+            </wp:cNvGraphicFramePr>
+            <a:graphic xmlns:a="http://schemas.openxmlformats.org/drawingml/2006/main">
+              <a:graphicData uri="http://schemas.openxmlformats.org/drawingml/2006/picture">
+                <pic:pic xmlns:pic="http://schemas.openxmlformats.org/drawingml/2006/picture">
+                  <pic:nvPicPr>
+                    <pic:cNvPr id="1623562306" name=""/>
+                    <pic:cNvPicPr/>
+                  </pic:nvPicPr>
+                  <pic:blipFill>
+                    <a:blip r:embed="rId42"/>
+                    <a:stretch>
+                      <a:fillRect/>
+                    </a:stretch>
+                  </pic:blipFill>
+                  <pic:spPr>
+                    <a:xfrm>
+                      <a:off x="0" y="0"/>
+                      <a:ext cx="2753109" cy="552527"/>
+                    </a:xfrm>
+                    <a:prstGeom prst="rect">
+                      <a:avLst/>
+                    </a:prstGeom>
+                  </pic:spPr>
+                </pic:pic>
+              </a:graphicData>
+            </a:graphic>
+          </wp:inline>
+        </w:drawing>
+      </w:r>
+    </w:p>
+    <w:p>
+      <w:pPr>
+        <w:rPr>
+          <w:b/>
+          <w:bCs/>
+        </w:rPr>
+      </w:pPr>
+    </w:p>
+    <w:p>
+      <w:pPr>
+        <w:rPr>
+          <w:rFonts w:cstheme="minorHAnsi"/>
+          <w:b/>
+          <w:bCs/>
+          <w:color w:val="833C0B" w:themeColor="accent2" w:themeShade="80"/>
+          <w:kern w:val="0"/>
+          <w:sz w:val="28"/>
+          <w:szCs w:val="28"/>
+          <w:u w:val="single"/>
+        </w:rPr>
+      </w:pPr>
+      <w:r>
+        <w:rPr>
+          <w:rFonts w:cstheme="minorHAnsi"/>
+          <w:b/>
+          <w:bCs/>
+          <w:color w:val="833C0B" w:themeColor="accent2" w:themeShade="80"/>
+          <w:kern w:val="0"/>
+          <w:sz w:val="28"/>
+          <w:szCs w:val="28"/>
+          <w:u w:val="single"/>
+        </w:rPr>
+        <w:t>BAD</w:t>
+      </w:r>
+      <w:r>
+        <w:rPr>
+          <w:rFonts w:cstheme="minorHAnsi"/>
+          <w:b/>
+          <w:bCs/>
+          <w:color w:val="833C0B" w:themeColor="accent2" w:themeShade="80"/>
+          <w:kern w:val="0"/>
+          <w:sz w:val="28"/>
+          <w:szCs w:val="28"/>
+          <w:u w:val="single"/>
+        </w:rPr>
+        <w:t xml:space="preserve"> LOAN ISSUED</w:t>
+      </w:r>
+    </w:p>
+    <w:p>
+      <w:pPr>
+        <w:rPr>
+          <w:b/>
+          <w:bCs/>
+          <w:color w:val="2F5496" w:themeColor="accent1" w:themeShade="BF"/>
+        </w:rPr>
+      </w:pPr>
+      <w:r>
+        <w:rPr>
+          <w:b/>
+          <w:bCs/>
+          <w:color w:val="2F5496" w:themeColor="accent1" w:themeShade="BF"/>
+        </w:rPr>
+        <w:t>Bad</w:t>
+      </w:r>
+      <w:r>
+        <w:rPr>
+          <w:b/>
+          <w:bCs/>
+          <w:color w:val="2F5496" w:themeColor="accent1" w:themeShade="BF"/>
+        </w:rPr>
+        <w:t xml:space="preserve"> Loan Percentage</w:t>
+      </w:r>
+    </w:p>
+    <w:p>
+      <w:pPr>
+        <w:rPr>
+          <w:b/>
+          <w:bCs/>
+        </w:rPr>
+      </w:pPr>
+      <w:r>
+        <w:rPr>
+          <w:b/>
+          <w:bCs/>
+        </w:rPr>
+        <w:drawing>
+          <wp:inline distT="0" distB="0" distL="0" distR="0" wp14:anchorId="56281F63" wp14:editId="50F49408">
+            <wp:extent cx="5731510" cy="542290"/>
+            <wp:effectExtent l="0" t="0" r="2540" b="0"/>
+            <wp:docPr id="1035634302" name="Picture 1"/>
+            <wp:cNvGraphicFramePr>
+              <a:graphicFrameLocks xmlns:a="http://schemas.openxmlformats.org/drawingml/2006/main" noChangeAspect="1"/>
+            </wp:cNvGraphicFramePr>
+            <a:graphic xmlns:a="http://schemas.openxmlformats.org/drawingml/2006/main">
+              <a:graphicData uri="http://schemas.openxmlformats.org/drawingml/2006/picture">
+                <pic:pic xmlns:pic="http://schemas.openxmlformats.org/drawingml/2006/picture">
+                  <pic:nvPicPr>
+                    <pic:cNvPr id="1035634302" name=""/>
+                    <pic:cNvPicPr/>
+                  </pic:nvPicPr>
+                  <pic:blipFill>
+                    <a:blip r:embed="rId43"/>
+                    <a:stretch>
+                      <a:fillRect/>
+                    </a:stretch>
+                  </pic:blipFill>
+                  <pic:spPr>
+                    <a:xfrm>
+                      <a:off x="0" y="0"/>
+                      <a:ext cx="5731510" cy="542290"/>
+                    </a:xfrm>
+                    <a:prstGeom prst="rect">
+                      <a:avLst/>
+                    </a:prstGeom>
+                  </pic:spPr>
+                </pic:pic>
+              </a:graphicData>
+            </a:graphic>
+          </wp:inline>
+        </w:drawing>
+      </w:r>
+    </w:p>
+    <w:p>
+      <w:pPr>
+        <w:rPr>
+          <w:b/>
+          <w:bCs/>
+        </w:rPr>
+      </w:pPr>
+      <w:r>
+        <w:rPr>
+          <w:b/>
+          <w:bCs/>
+        </w:rPr>
+        <w:drawing>
+          <wp:inline distT="0" distB="0" distL="0" distR="0" wp14:anchorId="234229F6" wp14:editId="3C508966">
+            <wp:extent cx="2267266" cy="647790"/>
+            <wp:effectExtent l="0" t="0" r="0" b="0"/>
+            <wp:docPr id="2117108675" name="Picture 1"/>
+            <wp:cNvGraphicFramePr>
+              <a:graphicFrameLocks xmlns:a="http://schemas.openxmlformats.org/drawingml/2006/main" noChangeAspect="1"/>
+            </wp:cNvGraphicFramePr>
+            <a:graphic xmlns:a="http://schemas.openxmlformats.org/drawingml/2006/main">
+              <a:graphicData uri="http://schemas.openxmlformats.org/drawingml/2006/picture">
+                <pic:pic xmlns:pic="http://schemas.openxmlformats.org/drawingml/2006/picture">
+                  <pic:nvPicPr>
+                    <pic:cNvPr id="2117108675" name=""/>
+                    <pic:cNvPicPr/>
+                  </pic:nvPicPr>
+                  <pic:blipFill>
+                    <a:blip r:embed="rId44"/>
+                    <a:stretch>
+                      <a:fillRect/>
+                    </a:stretch>
+                  </pic:blipFill>
+                  <pic:spPr>
+                    <a:xfrm>
+                      <a:off x="0" y="0"/>
+                      <a:ext cx="2267266" cy="647790"/>
+                    </a:xfrm>
+                    <a:prstGeom prst="rect">
+                      <a:avLst/>
+                    </a:prstGeom>
+                  </pic:spPr>
+                </pic:pic>
+              </a:graphicData>
+            </a:graphic>
+          </wp:inline>
+        </w:drawing>
+      </w:r>
+    </w:p>
+    <w:p>
+      <w:pPr>
+        <w:rPr>
+          <w:b/>
+          <w:bCs/>
+          <w:color w:val="2F5496" w:themeColor="accent1" w:themeShade="BF"/>
+        </w:rPr>
+      </w:pPr>
+      <w:r>
+        <w:rPr>
+          <w:b/>
+          <w:bCs/>
+          <w:color w:val="2F5496" w:themeColor="accent1" w:themeShade="BF"/>
+        </w:rPr>
+        <w:t>Bad Loan Applications</w:t>
+      </w:r>
+    </w:p>
+    <w:p>
+      <w:pPr>
+        <w:rPr>
+          <w:b/>
+          <w:bCs/>
+        </w:rPr>
+      </w:pPr>
+      <w:r>
+        <w:rPr>
+          <w:b/>
+          <w:bCs/>
+        </w:rPr>
+        <w:drawing>
+          <wp:inline distT="0" distB="0" distL="0" distR="0" wp14:anchorId="59BE6DBB" wp14:editId="5D98BB21">
+            <wp:extent cx="5731510" cy="533400"/>
+            <wp:effectExtent l="0" t="0" r="2540" b="0"/>
+            <wp:docPr id="1266617798" name="Picture 1"/>
+            <wp:cNvGraphicFramePr>
+              <a:graphicFrameLocks xmlns:a="http://schemas.openxmlformats.org/drawingml/2006/main" noChangeAspect="1"/>
+            </wp:cNvGraphicFramePr>
+            <a:graphic xmlns:a="http://schemas.openxmlformats.org/drawingml/2006/main">
+              <a:graphicData uri="http://schemas.openxmlformats.org/drawingml/2006/picture">
+                <pic:pic xmlns:pic="http://schemas.openxmlformats.org/drawingml/2006/picture">
+                  <pic:nvPicPr>
+                    <pic:cNvPr id="1266617798" name=""/>
+                    <pic:cNvPicPr/>
+                  </pic:nvPicPr>
+                  <pic:blipFill>
+                    <a:blip r:embed="rId45"/>
+                    <a:stretch>
+                      <a:fillRect/>
+                    </a:stretch>
+                  </pic:blipFill>
+                  <pic:spPr>
+                    <a:xfrm>
+                      <a:off x="0" y="0"/>
+                      <a:ext cx="5731510" cy="533400"/>
+                    </a:xfrm>
+                    <a:prstGeom prst="rect">
+                      <a:avLst/>
+                    </a:prstGeom>
+                  </pic:spPr>
+                </pic:pic>
+              </a:graphicData>
+            </a:graphic>
+          </wp:inline>
+        </w:drawing>
+      </w:r>
+    </w:p>
+    <w:p>
+      <w:pPr>
+        <w:rPr>
+          <w:b/>
+          <w:bCs/>
+        </w:rPr>
+      </w:pPr>
+      <w:r>
+        <w:rPr>
+          <w:b/>
+          <w:bCs/>
+        </w:rPr>
+        <w:drawing>
+          <wp:inline distT="0" distB="0" distL="0" distR="0" wp14:anchorId="3662883C" wp14:editId="7D113C56">
+            <wp:extent cx="2152950" cy="619211"/>
+            <wp:effectExtent l="0" t="0" r="0" b="9525"/>
+            <wp:docPr id="690727030" name="Picture 1"/>
+            <wp:cNvGraphicFramePr>
+              <a:graphicFrameLocks xmlns:a="http://schemas.openxmlformats.org/drawingml/2006/main" noChangeAspect="1"/>
+            </wp:cNvGraphicFramePr>
+            <a:graphic xmlns:a="http://schemas.openxmlformats.org/drawingml/2006/main">
+              <a:graphicData uri="http://schemas.openxmlformats.org/drawingml/2006/picture">
+                <pic:pic xmlns:pic="http://schemas.openxmlformats.org/drawingml/2006/picture">
+                  <pic:nvPicPr>
+                    <pic:cNvPr id="690727030" name=""/>
+                    <pic:cNvPicPr/>
+                  </pic:nvPicPr>
+                  <pic:blipFill>
+                    <a:blip r:embed="rId46"/>
+                    <a:stretch>
+                      <a:fillRect/>
+                    </a:stretch>
+                  </pic:blipFill>
+                  <pic:spPr>
+                    <a:xfrm>
+                      <a:off x="0" y="0"/>
+                      <a:ext cx="2152950" cy="619211"/>
+                    </a:xfrm>
+                    <a:prstGeom prst="rect">
+                      <a:avLst/>
+                    </a:prstGeom>
+                  </pic:spPr>
+                </pic:pic>
+              </a:graphicData>
+            </a:graphic>
+          </wp:inline>
+        </w:drawing>
+      </w:r>
+    </w:p>
+    <w:p>
+      <w:pPr>
+        <w:rPr>
+          <w:b/>
+          <w:bCs/>
+          <w:color w:val="2F5496" w:themeColor="accent1" w:themeShade="BF"/>
+        </w:rPr>
+      </w:pPr>
+      <w:r>
+        <w:rPr>
+          <w:b/>
+          <w:bCs/>
+          <w:color w:val="2F5496" w:themeColor="accent1" w:themeShade="BF"/>
+        </w:rPr>
+        <w:t>Bad Loan Funded Amount</w:t>
+      </w:r>
+    </w:p>
+    <w:p>
+      <w:pPr>
+        <w:rPr>
+          <w:b/>
+          <w:bCs/>
+        </w:rPr>
+      </w:pPr>
+      <w:r>
+        <w:rPr>
+          <w:b/>
+          <w:bCs/>
+        </w:rPr>
+        <w:lastRenderedPageBreak/>
+        <w:drawing>
+          <wp:inline distT="0" distB="0" distL="0" distR="0" wp14:anchorId="7519CA91" wp14:editId="43CF4109">
+            <wp:extent cx="5731510" cy="464820"/>
+            <wp:effectExtent l="0" t="0" r="2540" b="0"/>
+            <wp:docPr id="679867325" name="Picture 1"/>
+            <wp:cNvGraphicFramePr>
+              <a:graphicFrameLocks xmlns:a="http://schemas.openxmlformats.org/drawingml/2006/main" noChangeAspect="1"/>
+            </wp:cNvGraphicFramePr>
+            <a:graphic xmlns:a="http://schemas.openxmlformats.org/drawingml/2006/main">
+              <a:graphicData uri="http://schemas.openxmlformats.org/drawingml/2006/picture">
+                <pic:pic xmlns:pic="http://schemas.openxmlformats.org/drawingml/2006/picture">
+                  <pic:nvPicPr>
+                    <pic:cNvPr id="679867325" name=""/>
+                    <pic:cNvPicPr/>
+                  </pic:nvPicPr>
+                  <pic:blipFill>
+                    <a:blip r:embed="rId47"/>
+                    <a:stretch>
+                      <a:fillRect/>
+                    </a:stretch>
+                  </pic:blipFill>
+                  <pic:spPr>
+                    <a:xfrm>
+                      <a:off x="0" y="0"/>
+                      <a:ext cx="5731510" cy="464820"/>
+                    </a:xfrm>
+                    <a:prstGeom prst="rect">
+                      <a:avLst/>
+                    </a:prstGeom>
+                  </pic:spPr>
+                </pic:pic>
+              </a:graphicData>
+            </a:graphic>
+          </wp:inline>
+        </w:drawing>
+      </w:r>
+    </w:p>
+    <w:p>
+      <w:pPr>
+        <w:rPr>
+          <w:b/>
+          <w:bCs/>
+        </w:rPr>
+      </w:pPr>
+      <w:r>
+        <w:rPr>
+          <w:b/>
+          <w:bCs/>
+        </w:rPr>
+        <w:drawing>
+          <wp:inline distT="0" distB="0" distL="0" distR="0" wp14:anchorId="2EC25E9F" wp14:editId="71B4BEC5">
+            <wp:extent cx="2562583" cy="514422"/>
+            <wp:effectExtent l="0" t="0" r="0" b="0"/>
+            <wp:docPr id="169254029" name="Picture 1"/>
+            <wp:cNvGraphicFramePr>
+              <a:graphicFrameLocks xmlns:a="http://schemas.openxmlformats.org/drawingml/2006/main" noChangeAspect="1"/>
+            </wp:cNvGraphicFramePr>
+            <a:graphic xmlns:a="http://schemas.openxmlformats.org/drawingml/2006/main">
+              <a:graphicData uri="http://schemas.openxmlformats.org/drawingml/2006/picture">
+                <pic:pic xmlns:pic="http://schemas.openxmlformats.org/drawingml/2006/picture">
+                  <pic:nvPicPr>
+                    <pic:cNvPr id="169254029" name=""/>
+                    <pic:cNvPicPr/>
+                  </pic:nvPicPr>
+                  <pic:blipFill>
+                    <a:blip r:embed="rId48"/>
+                    <a:stretch>
+                      <a:fillRect/>
+                    </a:stretch>
+                  </pic:blipFill>
+                  <pic:spPr>
+                    <a:xfrm>
+                      <a:off x="0" y="0"/>
+                      <a:ext cx="2562583" cy="514422"/>
+                    </a:xfrm>
+                    <a:prstGeom prst="rect">
+                      <a:avLst/>
+                    </a:prstGeom>
+                  </pic:spPr>
+                </pic:pic>
+              </a:graphicData>
+            </a:graphic>
+          </wp:inline>
+        </w:drawing>
+      </w:r>
+    </w:p>
+    <w:p>
+      <w:pPr>
+        <w:rPr>
+          <w:b/>
+          <w:bCs/>
+          <w:color w:val="2F5496" w:themeColor="accent1" w:themeShade="BF"/>
+        </w:rPr>
+      </w:pPr>
+      <w:r>
+        <w:rPr>
+          <w:b/>
+          <w:bCs/>
+          <w:color w:val="2F5496" w:themeColor="accent1" w:themeShade="BF"/>
+        </w:rPr>
+        <w:t>Bad Loan Amount Received</w:t>
+      </w:r>
+    </w:p>
+    <w:p>
+      <w:pPr>
+        <w:rPr>
+          <w:b/>
+          <w:bCs/>
+        </w:rPr>
+      </w:pPr>
+      <w:r>
+        <w:rPr>
+          <w:b/>
+          <w:bCs/>
+        </w:rPr>
+        <w:drawing>
+          <wp:inline distT="0" distB="0" distL="0" distR="0" wp14:anchorId="18655A1C" wp14:editId="31902EAA">
+            <wp:extent cx="5731510" cy="528955"/>
+            <wp:effectExtent l="0" t="0" r="2540" b="4445"/>
+            <wp:docPr id="723792267" name="Picture 1"/>
+            <wp:cNvGraphicFramePr>
+              <a:graphicFrameLocks xmlns:a="http://schemas.openxmlformats.org/drawingml/2006/main" noChangeAspect="1"/>
+            </wp:cNvGraphicFramePr>
+            <a:graphic xmlns:a="http://schemas.openxmlformats.org/drawingml/2006/main">
+              <a:graphicData uri="http://schemas.openxmlformats.org/drawingml/2006/picture">
+                <pic:pic xmlns:pic="http://schemas.openxmlformats.org/drawingml/2006/picture">
+                  <pic:nvPicPr>
+                    <pic:cNvPr id="723792267" name=""/>
+                    <pic:cNvPicPr/>
+                  </pic:nvPicPr>
+                  <pic:blipFill>
+                    <a:blip r:embed="rId49"/>
+                    <a:stretch>
+                      <a:fillRect/>
+                    </a:stretch>
+                  </pic:blipFill>
+                  <pic:spPr>
+                    <a:xfrm>
+                      <a:off x="0" y="0"/>
+                      <a:ext cx="5731510" cy="528955"/>
+                    </a:xfrm>
+                    <a:prstGeom prst="rect">
+                      <a:avLst/>
+                    </a:prstGeom>
+                  </pic:spPr>
+                </pic:pic>
+              </a:graphicData>
+            </a:graphic>
+          </wp:inline>
+        </w:drawing>
+      </w:r>
+    </w:p>
+    <w:p>
+      <w:pPr>
+        <w:rPr>
+          <w:b/>
+          <w:bCs/>
+        </w:rPr>
+      </w:pPr>
+      <w:r>
+        <w:rPr>
+          <w:b/>
+          <w:bCs/>
+        </w:rPr>
+        <w:drawing>
+          <wp:inline distT="0" distB="0" distL="0" distR="0" wp14:anchorId="00CC7E2F" wp14:editId="4011727E">
+            <wp:extent cx="2610214" cy="543001"/>
+            <wp:effectExtent l="0" t="0" r="0" b="9525"/>
+            <wp:docPr id="403682103" name="Picture 1"/>
+            <wp:cNvGraphicFramePr>
+              <a:graphicFrameLocks xmlns:a="http://schemas.openxmlformats.org/drawingml/2006/main" noChangeAspect="1"/>
+            </wp:cNvGraphicFramePr>
+            <a:graphic xmlns:a="http://schemas.openxmlformats.org/drawingml/2006/main">
+              <a:graphicData uri="http://schemas.openxmlformats.org/drawingml/2006/picture">
+                <pic:pic xmlns:pic="http://schemas.openxmlformats.org/drawingml/2006/picture">
+                  <pic:nvPicPr>
+                    <pic:cNvPr id="403682103" name=""/>
+                    <pic:cNvPicPr/>
+                  </pic:nvPicPr>
+                  <pic:blipFill>
+                    <a:blip r:embed="rId50"/>
+                    <a:stretch>
+                      <a:fillRect/>
+                    </a:stretch>
+                  </pic:blipFill>
+                  <pic:spPr>
+                    <a:xfrm>
+                      <a:off x="0" y="0"/>
+                      <a:ext cx="2610214" cy="543001"/>
+                    </a:xfrm>
+                    <a:prstGeom prst="rect">
+                      <a:avLst/>
+                    </a:prstGeom>
+                  </pic:spPr>
+                </pic:pic>
+              </a:graphicData>
+            </a:graphic>
+          </wp:inline>
+        </w:drawing>
+      </w:r>
+    </w:p>
+    <w:p>
+      <w:pPr>
+        <w:rPr>
+          <w:b/>
+          <w:bCs/>
+        </w:rPr>
+      </w:pPr>
+    </w:p>
+    <w:p>
+      <w:pPr>
+        <w:rPr>
+          <w:rFonts w:cstheme="minorHAnsi"/>
+          <w:b/>
+          <w:bCs/>
+          <w:color w:val="833C0B" w:themeColor="accent2" w:themeShade="80"/>
+          <w:kern w:val="0"/>
+          <w:sz w:val="28"/>
+          <w:szCs w:val="28"/>
+          <w:u w:val="single"/>
+        </w:rPr>
+      </w:pPr>
+      <w:r>
+        <w:rPr>
+          <w:rFonts w:cstheme="minorHAnsi"/>
+          <w:b/>
+          <w:bCs/>
+          <w:color w:val="833C0B" w:themeColor="accent2" w:themeShade="80"/>
+          <w:kern w:val="0"/>
+          <w:sz w:val="28"/>
+          <w:szCs w:val="28"/>
+          <w:u w:val="single"/>
+        </w:rPr>
+        <w:t xml:space="preserve">LOAN </w:t>
+      </w:r>
+      <w:r>
+        <w:rPr>
+          <w:rFonts w:cstheme="minorHAnsi"/>
+          <w:b/>
+          <w:bCs/>
+          <w:color w:val="833C0B" w:themeColor="accent2" w:themeShade="80"/>
+          <w:kern w:val="0"/>
+          <w:sz w:val="28"/>
+          <w:szCs w:val="28"/>
+          <w:u w:val="single"/>
+        </w:rPr>
+        <w:t>STATUS</w:t>
+      </w:r>
+    </w:p>
+    <w:p>
+      <w:pPr>
+        <w:rPr>
+          <w:b/>
+          <w:bCs/>
+        </w:rPr>
+      </w:pPr>
+      <w:r>
+        <w:rPr>
+          <w:b/>
+          <w:bCs/>
+        </w:rPr>
+        <w:drawing>
+          <wp:inline distT="0" distB="0" distL="0" distR="0" wp14:anchorId="6AACA032" wp14:editId="7B8A87BC">
+            <wp:extent cx="5068007" cy="2305372"/>
+            <wp:effectExtent l="0" t="0" r="0" b="0"/>
+            <wp:docPr id="883712431" name="Picture 1"/>
+            <wp:cNvGraphicFramePr>
+              <a:graphicFrameLocks xmlns:a="http://schemas.openxmlformats.org/drawingml/2006/main" noChangeAspect="1"/>
+            </wp:cNvGraphicFramePr>
+            <a:graphic xmlns:a="http://schemas.openxmlformats.org/drawingml/2006/main">
+              <a:graphicData uri="http://schemas.openxmlformats.org/drawingml/2006/picture">
+                <pic:pic xmlns:pic="http://schemas.openxmlformats.org/drawingml/2006/picture">
+                  <pic:nvPicPr>
+                    <pic:cNvPr id="883712431" name=""/>
+                    <pic:cNvPicPr/>
+                  </pic:nvPicPr>
+                  <pic:blipFill>
+                    <a:blip r:embed="rId51"/>
+                    <a:stretch>
+                      <a:fillRect/>
+                    </a:stretch>
+                  </pic:blipFill>
+                  <pic:spPr>
+                    <a:xfrm>
+                      <a:off x="0" y="0"/>
+                      <a:ext cx="5068007" cy="2305372"/>
+                    </a:xfrm>
+                    <a:prstGeom prst="rect">
+                      <a:avLst/>
+                    </a:prstGeom>
+                  </pic:spPr>
+                </pic:pic>
+              </a:graphicData>
+            </a:graphic>
+          </wp:inline>
+        </w:drawing>
+      </w:r>
+    </w:p>
+    <w:p>
+      <w:pPr>
+        <w:rPr>
+          <w:b/>
+          <w:bCs/>
+        </w:rPr>
+      </w:pPr>
+      <w:r>
+        <w:rPr>
+          <w:b/>
+          <w:bCs/>
+        </w:rPr>
+        <w:drawing>
+          <wp:inline distT="0" distB="0" distL="0" distR="0" wp14:anchorId="2E6E8E76" wp14:editId="139278C4">
+            <wp:extent cx="5731510" cy="676910"/>
+            <wp:effectExtent l="0" t="0" r="2540" b="8890"/>
+            <wp:docPr id="605231852" name="Picture 1"/>
+            <wp:cNvGraphicFramePr>
+              <a:graphicFrameLocks xmlns:a="http://schemas.openxmlformats.org/drawingml/2006/main" noChangeAspect="1"/>
+            </wp:cNvGraphicFramePr>
+            <a:graphic xmlns:a="http://schemas.openxmlformats.org/drawingml/2006/main">
+              <a:graphicData uri="http://schemas.openxmlformats.org/drawingml/2006/picture">
+                <pic:pic xmlns:pic="http://schemas.openxmlformats.org/drawingml/2006/picture">
+                  <pic:nvPicPr>
+                    <pic:cNvPr id="605231852" name=""/>
+                    <pic:cNvPicPr/>
+                  </pic:nvPicPr>
+                  <pic:blipFill>
+                    <a:blip r:embed="rId52"/>
+                    <a:stretch>
+                      <a:fillRect/>
+                    </a:stretch>
+                  </pic:blipFill>
+                  <pic:spPr>
+                    <a:xfrm>
+                      <a:off x="0" y="0"/>
+                      <a:ext cx="5731510" cy="676910"/>
+                    </a:xfrm>
+                    <a:prstGeom prst="rect">
+                      <a:avLst/>
+                    </a:prstGeom>
+                  </pic:spPr>
+                </pic:pic>
+              </a:graphicData>
+            </a:graphic>
+          </wp:inline>
+        </w:drawing>
+      </w:r>
+    </w:p>
+    <w:p>
+      <w:pPr>
+        <w:rPr>
+          <w:b/>
+          <w:bCs/>
+        </w:rPr>
+      </w:pPr>
+    </w:p>
+    <w:p>
+      <w:pPr>
+        <w:rPr>
+          <w:b/>
+          <w:bCs/>
+        </w:rPr>
+      </w:pPr>
+      <w:r>
+        <w:rPr>
+          <w:b/>
+          <w:bCs/>
+        </w:rPr>
+        <w:t>MTD loan status (of latest december month)</w:t>
+      </w:r>
+    </w:p>
+    <w:p>
+      <w:pPr>
+        <w:rPr>
+          <w:b/>
+          <w:bCs/>
+        </w:rPr>
+      </w:pPr>
+      <w:r>
+        <w:rPr>
+          <w:b/>
+          <w:bCs/>
+        </w:rPr>
+        <w:lastRenderedPageBreak/>
+        <w:drawing>
+          <wp:inline distT="0" distB="0" distL="0" distR="0" wp14:anchorId="125CAE31" wp14:editId="0893476D">
+            <wp:extent cx="4629796" cy="1848108"/>
+            <wp:effectExtent l="0" t="0" r="0" b="0"/>
+            <wp:docPr id="1286668273" name="Picture 1"/>
+            <wp:cNvGraphicFramePr>
+              <a:graphicFrameLocks xmlns:a="http://schemas.openxmlformats.org/drawingml/2006/main" noChangeAspect="1"/>
+            </wp:cNvGraphicFramePr>
+            <a:graphic xmlns:a="http://schemas.openxmlformats.org/drawingml/2006/main">
+              <a:graphicData uri="http://schemas.openxmlformats.org/drawingml/2006/picture">
+                <pic:pic xmlns:pic="http://schemas.openxmlformats.org/drawingml/2006/picture">
+                  <pic:nvPicPr>
+                    <pic:cNvPr id="1286668273" name=""/>
+                    <pic:cNvPicPr/>
+                  </pic:nvPicPr>
+                  <pic:blipFill>
+                    <a:blip r:embed="rId53"/>
+                    <a:stretch>
+                      <a:fillRect/>
+                    </a:stretch>
+                  </pic:blipFill>
+                  <pic:spPr>
+                    <a:xfrm>
+                      <a:off x="0" y="0"/>
+                      <a:ext cx="4629796" cy="1848108"/>
+                    </a:xfrm>
+                    <a:prstGeom prst="rect">
+                      <a:avLst/>
+                    </a:prstGeom>
+                  </pic:spPr>
+                </pic:pic>
+              </a:graphicData>
+            </a:graphic>
+          </wp:inline>
+        </w:drawing>
+      </w:r>
+    </w:p>
+    <w:p>
+      <w:pPr>
+        <w:rPr>
+          <w:b/>
+          <w:bCs/>
+        </w:rPr>
+      </w:pPr>
+      <w:r>
+        <w:rPr>
+          <w:b/>
+          <w:bCs/>
+        </w:rPr>
+        <w:drawing>
+          <wp:inline distT="0" distB="0" distL="0" distR="0" wp14:anchorId="17016AB0" wp14:editId="2C6692CB">
+            <wp:extent cx="5068007" cy="1076475"/>
+            <wp:effectExtent l="0" t="0" r="0" b="9525"/>
+            <wp:docPr id="1113006817" name="Picture 1"/>
+            <wp:cNvGraphicFramePr>
+              <a:graphicFrameLocks xmlns:a="http://schemas.openxmlformats.org/drawingml/2006/main" noChangeAspect="1"/>
+            </wp:cNvGraphicFramePr>
+            <a:graphic xmlns:a="http://schemas.openxmlformats.org/drawingml/2006/main">
+              <a:graphicData uri="http://schemas.openxmlformats.org/drawingml/2006/picture">
+                <pic:pic xmlns:pic="http://schemas.openxmlformats.org/drawingml/2006/picture">
+                  <pic:nvPicPr>
+                    <pic:cNvPr id="1113006817" name=""/>
+                    <pic:cNvPicPr/>
+                  </pic:nvPicPr>
+                  <pic:blipFill>
+                    <a:blip r:embed="rId54"/>
+                    <a:stretch>
+                      <a:fillRect/>
+                    </a:stretch>
+                  </pic:blipFill>
+                  <pic:spPr>
+                    <a:xfrm>
+                      <a:off x="0" y="0"/>
+                      <a:ext cx="5068007" cy="1076475"/>
+                    </a:xfrm>
+                    <a:prstGeom prst="rect">
+                      <a:avLst/>
+                    </a:prstGeom>
+                  </pic:spPr>
+                </pic:pic>
+              </a:graphicData>
+            </a:graphic>
+          </wp:inline>
+        </w:drawing>
+      </w:r>
+    </w:p>
+    <w:p>
+      <w:pPr>
+        <w:rPr>
+          <w:b/>
+          <w:bCs/>
+        </w:rPr>
+      </w:pPr>
+    </w:p>
+    <w:p>
+      <w:pPr>
+        <w:rPr>
+          <w:b/>
+          <w:bCs/>
+        </w:rPr>
+      </w:pPr>
+    </w:p>
+    <w:p>
+      <w:pPr>
+        <w:pStyle w:val="ListParagraph"/>
+        <w:numPr>
+          <w:ilvl w:val="0"/>
+          <w:numId w:val="1"/>
+        </w:numPr>
+        <w:spacing w:line="259" w:lineRule="auto"/>
+        <w:rPr>
+          <w:rFonts w:cstheme="minorHAnsi"/>
+          <w:b/>
+          <w:bCs/>
+          <w:color w:val="1F4E79" w:themeColor="accent5" w:themeShade="80"/>
+          <w:kern w:val="0"/>
+          <w:sz w:val="28"/>
+          <w:szCs w:val="28"/>
+          <w:highlight w:val="yellow"/>
+        </w:rPr>
+      </w:pPr>
+      <w:r>
+        <w:rPr>
+          <w:rFonts w:cstheme="minorHAnsi"/>
+          <w:b/>
+          <w:bCs/>
+          <w:color w:val="1F4E79" w:themeColor="accent5" w:themeShade="80"/>
+          <w:kern w:val="0"/>
+          <w:sz w:val="28"/>
+          <w:szCs w:val="28"/>
+          <w:highlight w:val="yellow"/>
+        </w:rPr>
+        <w:t>BANK LOAN REPORT | OVERVIEW</w:t>
+      </w:r>
+      <w:r>
+        <w:rPr>
+          <w:rFonts w:cstheme="minorHAnsi"/>
+          <w:b/>
+          <w:bCs/>
+          <w:color w:val="1F4E79" w:themeColor="accent5" w:themeShade="80"/>
+          <w:kern w:val="0"/>
+          <w:sz w:val="28"/>
+          <w:szCs w:val="28"/>
+          <w:highlight w:val="yellow"/>
+        </w:rPr>
+        <w:t xml:space="preserve">  </w:t>
+      </w:r>
+    </w:p>
+    <w:p>
+      <w:pPr>
+        <w:spacing w:line="259" w:lineRule="auto"/>
+        <w:rPr>
+          <w:rFonts w:cstheme="minorHAnsi"/>
+          <w:b/>
+          <w:bCs/>
+          <w:color w:val="1F4E79" w:themeColor="accent5" w:themeShade="80"/>
+          <w:kern w:val="0"/>
+          <w:sz w:val="28"/>
+          <w:szCs w:val="28"/>
+          <w:highlight w:val="yellow"/>
+        </w:rPr>
+      </w:pPr>
+    </w:p>
+    <w:p>
+      <w:pPr>
+        <w:rPr>
+          <w:rFonts w:cstheme="minorHAnsi"/>
+          <w:b/>
+          <w:bCs/>
+          <w:color w:val="833C0B" w:themeColor="accent2" w:themeShade="80"/>
+          <w:kern w:val="0"/>
+          <w:sz w:val="28"/>
+          <w:szCs w:val="28"/>
+          <w:u w:val="single"/>
+        </w:rPr>
+      </w:pPr>
+      <w:r>
+        <w:rPr>
+          <w:rFonts w:cstheme="minorHAnsi"/>
+          <w:b/>
+          <w:bCs/>
+          <w:color w:val="833C0B" w:themeColor="accent2" w:themeShade="80"/>
+          <w:kern w:val="0"/>
+          <w:sz w:val="28"/>
+          <w:szCs w:val="28"/>
+          <w:u w:val="single"/>
+        </w:rPr>
+        <w:t>MONTH</w:t>
+      </w:r>
+    </w:p>
+    <w:p>
+      <w:pPr>
+        <w:rPr>
+          <w:rFonts w:cstheme="minorHAnsi"/>
+          <w:b/>
+          <w:bCs/>
+          <w:color w:val="833C0B" w:themeColor="accent2" w:themeShade="80"/>
+          <w:kern w:val="0"/>
+          <w:sz w:val="28"/>
+          <w:szCs w:val="28"/>
+          <w:u w:val="single"/>
+        </w:rPr>
+      </w:pPr>
+    </w:p>
+    <w:p>
+      <w:pPr>
+        <w:rPr>
+          <w:rFonts w:cstheme="minorHAnsi"/>
+          <w:color w:val="833C0B" w:themeColor="accent2" w:themeShade="80"/>
+          <w:kern w:val="0"/>
+        </w:rPr>
+      </w:pPr>
+      <w:r>
+        <w:rPr>
+          <w:rFonts w:cstheme="minorHAnsi"/>
+          <w:color w:val="833C0B" w:themeColor="accent2" w:themeShade="80"/>
+          <w:kern w:val="0"/>
+        </w:rPr>
+        <w:drawing>
+          <wp:inline distT="0" distB="0" distL="0" distR="0" wp14:anchorId="6898A09C" wp14:editId="42567D47">
+            <wp:extent cx="4267796" cy="2543530"/>
+            <wp:effectExtent l="0" t="0" r="0" b="9525"/>
+            <wp:docPr id="1495672585" name="Picture 1"/>
+            <wp:cNvGraphicFramePr>
+              <a:graphicFrameLocks xmlns:a="http://schemas.openxmlformats.org/drawingml/2006/main" noChangeAspect="1"/>
+            </wp:cNvGraphicFramePr>
+            <a:graphic xmlns:a="http://schemas.openxmlformats.org/drawingml/2006/main">
+              <a:graphicData uri="http://schemas.openxmlformats.org/drawingml/2006/picture">
+                <pic:pic xmlns:pic="http://schemas.openxmlformats.org/drawingml/2006/picture">
+                  <pic:nvPicPr>
+                    <pic:cNvPr id="1495672585" name=""/>
+                    <pic:cNvPicPr/>
+                  </pic:nvPicPr>
+                  <pic:blipFill>
+                    <a:blip r:embed="rId55"/>
+                    <a:stretch>
+                      <a:fillRect/>
+                    </a:stretch>
+                  </pic:blipFill>
+                  <pic:spPr>
+                    <a:xfrm>
+                      <a:off x="0" y="0"/>
+                      <a:ext cx="4267796" cy="2543530"/>
+                    </a:xfrm>
+                    <a:prstGeom prst="rect">
+                      <a:avLst/>
+                    </a:prstGeom>
+                  </pic:spPr>
+                </pic:pic>
+              </a:graphicData>
+            </a:graphic>
+          </wp:inline>
+        </w:drawing>
+      </w:r>
+    </w:p>
+    <w:p>
+      <w:pPr>
+        <w:rPr>
+          <w:rFonts w:cstheme="minorHAnsi"/>
+          <w:color w:val="833C0B" w:themeColor="accent2" w:themeShade="80"/>
+          <w:kern w:val="0"/>
+        </w:rPr>
+      </w:pPr>
+      <w:r>
+        <w:rPr>
+          <w:rFonts w:cstheme="minorHAnsi"/>
+          <w:color w:val="833C0B" w:themeColor="accent2" w:themeShade="80"/>
+          <w:kern w:val="0"/>
+        </w:rPr>
+        <w:lastRenderedPageBreak/>
+        <w:drawing>
+          <wp:inline distT="0" distB="0" distL="0" distR="0" wp14:anchorId="431BC0CD" wp14:editId="36226081">
+            <wp:extent cx="5731510" cy="1997075"/>
+            <wp:effectExtent l="0" t="0" r="2540" b="3175"/>
+            <wp:docPr id="2144440903" name="Picture 1"/>
+            <wp:cNvGraphicFramePr>
+              <a:graphicFrameLocks xmlns:a="http://schemas.openxmlformats.org/drawingml/2006/main" noChangeAspect="1"/>
+            </wp:cNvGraphicFramePr>
+            <a:graphic xmlns:a="http://schemas.openxmlformats.org/drawingml/2006/main">
+              <a:graphicData uri="http://schemas.openxmlformats.org/drawingml/2006/picture">
+                <pic:pic xmlns:pic="http://schemas.openxmlformats.org/drawingml/2006/picture">
+                  <pic:nvPicPr>
+                    <pic:cNvPr id="2144440903" name=""/>
+                    <pic:cNvPicPr/>
+                  </pic:nvPicPr>
+                  <pic:blipFill>
+                    <a:blip r:embed="rId56"/>
+                    <a:stretch>
+                      <a:fillRect/>
+                    </a:stretch>
+                  </pic:blipFill>
+                  <pic:spPr>
+                    <a:xfrm>
+                      <a:off x="0" y="0"/>
+                      <a:ext cx="5731510" cy="1997075"/>
+                    </a:xfrm>
+                    <a:prstGeom prst="rect">
+                      <a:avLst/>
+                    </a:prstGeom>
+                  </pic:spPr>
+                </pic:pic>
+              </a:graphicData>
+            </a:graphic>
+          </wp:inline>
+        </w:drawing>
+      </w:r>
+    </w:p>
+    <w:p>
+      <w:pPr>
+        <w:rPr>
+          <w:rFonts w:cstheme="minorHAnsi"/>
+          <w:color w:val="833C0B" w:themeColor="accent2" w:themeShade="80"/>
+          <w:kern w:val="0"/>
+        </w:rPr>
+      </w:pPr>
+    </w:p>
+    <w:p>
+      <w:pPr>
+        <w:rPr>
+          <w:rFonts w:cstheme="minorHAnsi"/>
+          <w:b/>
+          <w:bCs/>
+          <w:color w:val="833C0B" w:themeColor="accent2" w:themeShade="80"/>
+          <w:kern w:val="0"/>
+          <w:sz w:val="28"/>
+          <w:szCs w:val="28"/>
+          <w:u w:val="single"/>
+        </w:rPr>
+      </w:pPr>
+      <w:r>
+        <w:rPr>
+          <w:rFonts w:cstheme="minorHAnsi"/>
+          <w:b/>
+          <w:bCs/>
+          <w:color w:val="833C0B" w:themeColor="accent2" w:themeShade="80"/>
+          <w:kern w:val="0"/>
+          <w:sz w:val="28"/>
+          <w:szCs w:val="28"/>
+          <w:u w:val="single"/>
+        </w:rPr>
+        <w:t>STATE</w:t>
+      </w:r>
+    </w:p>
+    <w:p>
+      <w:pPr>
+        <w:rPr>
+          <w:rFonts w:cstheme="minorHAnsi"/>
+          <w:color w:val="833C0B" w:themeColor="accent2" w:themeShade="80"/>
+          <w:kern w:val="0"/>
+        </w:rPr>
+      </w:pPr>
+      <w:r>
+        <w:rPr>
+          <w:rFonts w:cstheme="minorHAnsi"/>
+          <w:color w:val="833C0B" w:themeColor="accent2" w:themeShade="80"/>
+          <w:kern w:val="0"/>
+        </w:rPr>
+        <w:drawing>
+          <wp:inline distT="0" distB="0" distL="0" distR="0" wp14:anchorId="670EFA4C" wp14:editId="44A530CB">
+            <wp:extent cx="4210638" cy="2133898"/>
+            <wp:effectExtent l="0" t="0" r="0" b="0"/>
+            <wp:docPr id="908401607" name="Picture 1"/>
+            <wp:cNvGraphicFramePr>
+              <a:graphicFrameLocks xmlns:a="http://schemas.openxmlformats.org/drawingml/2006/main" noChangeAspect="1"/>
+            </wp:cNvGraphicFramePr>
+            <a:graphic xmlns:a="http://schemas.openxmlformats.org/drawingml/2006/main">
+              <a:graphicData uri="http://schemas.openxmlformats.org/drawingml/2006/picture">
+                <pic:pic xmlns:pic="http://schemas.openxmlformats.org/drawingml/2006/picture">
+                  <pic:nvPicPr>
+                    <pic:cNvPr id="908401607" name=""/>
+                    <pic:cNvPicPr/>
+                  </pic:nvPicPr>
+                  <pic:blipFill>
+                    <a:blip r:embed="rId57"/>
+                    <a:stretch>
+                      <a:fillRect/>
+                    </a:stretch>
+                  </pic:blipFill>
+                  <pic:spPr>
+                    <a:xfrm>
+                      <a:off x="0" y="0"/>
+                      <a:ext cx="4210638" cy="2133898"/>
+                    </a:xfrm>
+                    <a:prstGeom prst="rect">
+                      <a:avLst/>
+                    </a:prstGeom>
+                  </pic:spPr>
+                </pic:pic>
+              </a:graphicData>
+            </a:graphic>
+          </wp:inline>
+        </w:drawing>
+      </w:r>
+    </w:p>
+    <w:p>
+      <w:pPr>
+        <w:rPr>
+          <w:rFonts w:cstheme="minorHAnsi"/>
+          <w:color w:val="833C0B" w:themeColor="accent2" w:themeShade="80"/>
+          <w:kern w:val="0"/>
+        </w:rPr>
+      </w:pPr>
+      <w:r>
+        <w:rPr>
+          <w:rFonts w:cstheme="minorHAnsi"/>
+          <w:color w:val="833C0B" w:themeColor="accent2" w:themeShade="80"/>
+          <w:kern w:val="0"/>
+        </w:rPr>
+        <w:drawing>
+          <wp:inline distT="0" distB="0" distL="0" distR="0" wp14:anchorId="3C00F158" wp14:editId="1A9906BA">
+            <wp:extent cx="5731510" cy="1523365"/>
+            <wp:effectExtent l="0" t="0" r="2540" b="635"/>
+            <wp:docPr id="1198323720" name="Picture 1"/>
+            <wp:cNvGraphicFramePr>
+              <a:graphicFrameLocks xmlns:a="http://schemas.openxmlformats.org/drawingml/2006/main" noChangeAspect="1"/>
+            </wp:cNvGraphicFramePr>
+            <a:graphic xmlns:a="http://schemas.openxmlformats.org/drawingml/2006/main">
+              <a:graphicData uri="http://schemas.openxmlformats.org/drawingml/2006/picture">
+                <pic:pic xmlns:pic="http://schemas.openxmlformats.org/drawingml/2006/picture">
+                  <pic:nvPicPr>
+                    <pic:cNvPr id="1198323720" name=""/>
+                    <pic:cNvPicPr/>
+                  </pic:nvPicPr>
+                  <pic:blipFill>
+                    <a:blip r:embed="rId58"/>
+                    <a:stretch>
+                      <a:fillRect/>
+                    </a:stretch>
+                  </pic:blipFill>
+                  <pic:spPr>
+                    <a:xfrm>
+                      <a:off x="0" y="0"/>
+                      <a:ext cx="5731510" cy="1523365"/>
+                    </a:xfrm>
+                    <a:prstGeom prst="rect">
+                      <a:avLst/>
+                    </a:prstGeom>
+                  </pic:spPr>
+                </pic:pic>
+              </a:graphicData>
+            </a:graphic>
+          </wp:inline>
+        </w:drawing>
+      </w:r>
+    </w:p>
+    <w:p>
+      <w:pPr>
+        <w:rPr>
+          <w:rFonts w:cstheme="minorHAnsi"/>
+          <w:b/>
+          <w:bCs/>
+          <w:color w:val="833C0B" w:themeColor="accent2" w:themeShade="80"/>
+          <w:kern w:val="0"/>
+          <w:sz w:val="28"/>
+          <w:szCs w:val="28"/>
+          <w:u w:val="single"/>
+        </w:rPr>
+      </w:pPr>
+      <w:r>
+        <w:rPr>
+          <w:rFonts w:cstheme="minorHAnsi"/>
+          <w:b/>
+          <w:bCs/>
+          <w:color w:val="833C0B" w:themeColor="accent2" w:themeShade="80"/>
+          <w:kern w:val="0"/>
+          <w:sz w:val="28"/>
+          <w:szCs w:val="28"/>
+          <w:u w:val="single"/>
+        </w:rPr>
+        <w:t>TERM</w:t>
+      </w:r>
+    </w:p>
+    <w:p>
+      <w:pPr>
+        <w:rPr>
+          <w:rFonts w:cstheme="minorHAnsi"/>
+          <w:color w:val="833C0B" w:themeColor="accent2" w:themeShade="80"/>
+          <w:kern w:val="0"/>
+        </w:rPr>
+      </w:pPr>
+    </w:p>
+    <w:p>
+      <w:pPr>
+        <w:rPr>
+          <w:rFonts w:cstheme="minorHAnsi"/>
+          <w:color w:val="833C0B" w:themeColor="accent2" w:themeShade="80"/>
+          <w:kern w:val="0"/>
+        </w:rPr>
+      </w:pPr>
+      <w:r>
+        <w:rPr>
+          <w:rFonts w:cstheme="minorHAnsi"/>
+          <w:color w:val="833C0B" w:themeColor="accent2" w:themeShade="80"/>
+          <w:kern w:val="0"/>
+        </w:rPr>
+        <w:drawing>
+          <wp:inline distT="0" distB="0" distL="0" distR="0" wp14:anchorId="7CB6D44A" wp14:editId="29DC5C7E">
+            <wp:extent cx="4514215" cy="1435100"/>
+            <wp:effectExtent l="0" t="0" r="635" b="0"/>
+            <wp:docPr id="1875835778" name="Picture 1"/>
+            <wp:cNvGraphicFramePr>
+              <a:graphicFrameLocks xmlns:a="http://schemas.openxmlformats.org/drawingml/2006/main" noChangeAspect="1"/>
+            </wp:cNvGraphicFramePr>
+            <a:graphic xmlns:a="http://schemas.openxmlformats.org/drawingml/2006/main">
+              <a:graphicData uri="http://schemas.openxmlformats.org/drawingml/2006/picture">
+                <pic:pic xmlns:pic="http://schemas.openxmlformats.org/drawingml/2006/picture">
+                  <pic:nvPicPr>
+                    <pic:cNvPr id="1875835778" name=""/>
+                    <pic:cNvPicPr/>
+                  </pic:nvPicPr>
+                  <pic:blipFill>
+                    <a:blip r:embed="rId59"/>
+                    <a:stretch>
+                      <a:fillRect/>
+                    </a:stretch>
+                  </pic:blipFill>
+                  <pic:spPr>
+                    <a:xfrm>
+                      <a:off x="0" y="0"/>
+                      <a:ext cx="4521834" cy="1437522"/>
+                    </a:xfrm>
+                    <a:prstGeom prst="rect">
+                      <a:avLst/>
+                    </a:prstGeom>
+                  </pic:spPr>
+                </pic:pic>
+              </a:graphicData>
+            </a:graphic>
+          </wp:inline>
+        </w:drawing>
+      </w:r>
+    </w:p>
+    <w:p>
+      <w:pPr>
+        <w:rPr>
+          <w:rFonts w:cstheme="minorHAnsi"/>
+          <w:color w:val="833C0B" w:themeColor="accent2" w:themeShade="80"/>
+          <w:kern w:val="0"/>
+        </w:rPr>
+      </w:pPr>
+      <w:r>
+        <w:rPr>
+          <w:rFonts w:cstheme="minorHAnsi"/>
+          <w:color w:val="833C0B" w:themeColor="accent2" w:themeShade="80"/>
+          <w:kern w:val="0"/>
+        </w:rPr>
+        <w:lastRenderedPageBreak/>
+        <w:drawing>
+          <wp:inline distT="0" distB="0" distL="0" distR="0" wp14:anchorId="1BAE9EEC" wp14:editId="062AFF20">
+            <wp:extent cx="5731510" cy="674370"/>
+            <wp:effectExtent l="0" t="0" r="2540" b="0"/>
+            <wp:docPr id="166445845" name="Picture 1"/>
+            <wp:cNvGraphicFramePr>
+              <a:graphicFrameLocks xmlns:a="http://schemas.openxmlformats.org/drawingml/2006/main" noChangeAspect="1"/>
+            </wp:cNvGraphicFramePr>
+            <a:graphic xmlns:a="http://schemas.openxmlformats.org/drawingml/2006/main">
+              <a:graphicData uri="http://schemas.openxmlformats.org/drawingml/2006/picture">
+                <pic:pic xmlns:pic="http://schemas.openxmlformats.org/drawingml/2006/picture">
+                  <pic:nvPicPr>
+                    <pic:cNvPr id="166445845" name=""/>
+                    <pic:cNvPicPr/>
+                  </pic:nvPicPr>
+                  <pic:blipFill>
+                    <a:blip r:embed="rId60"/>
+                    <a:stretch>
+                      <a:fillRect/>
+                    </a:stretch>
+                  </pic:blipFill>
+                  <pic:spPr>
+                    <a:xfrm>
+                      <a:off x="0" y="0"/>
+                      <a:ext cx="5731510" cy="674370"/>
+                    </a:xfrm>
+                    <a:prstGeom prst="rect">
+                      <a:avLst/>
+                    </a:prstGeom>
+                  </pic:spPr>
+                </pic:pic>
+              </a:graphicData>
+            </a:graphic>
+          </wp:inline>
+        </w:drawing>
+      </w:r>
+    </w:p>
+    <w:p>
+      <w:pPr>
+        <w:rPr>
+          <w:rFonts w:cstheme="minorHAnsi"/>
+          <w:color w:val="833C0B" w:themeColor="accent2" w:themeShade="80"/>
+          <w:kern w:val="0"/>
+        </w:rPr>
+      </w:pPr>
+    </w:p>
+    <w:p>
+      <w:pPr>
+        <w:rPr>
+          <w:rFonts w:cstheme="minorHAnsi"/>
+          <w:b/>
+          <w:bCs/>
+          <w:color w:val="833C0B" w:themeColor="accent2" w:themeShade="80"/>
+          <w:kern w:val="0"/>
+          <w:sz w:val="28"/>
+          <w:szCs w:val="28"/>
+          <w:u w:val="single"/>
+        </w:rPr>
+      </w:pPr>
+      <w:r>
+        <w:rPr>
+          <w:rFonts w:cstheme="minorHAnsi"/>
+          <w:b/>
+          <w:bCs/>
+          <w:color w:val="833C0B" w:themeColor="accent2" w:themeShade="80"/>
+          <w:kern w:val="0"/>
+          <w:sz w:val="28"/>
+          <w:szCs w:val="28"/>
+          <w:u w:val="single"/>
+        </w:rPr>
+        <w:t>EMPLOYEE LENGTH</w:t>
+      </w:r>
+    </w:p>
+    <w:p>
+      <w:pPr>
+        <w:rPr>
+          <w:rFonts w:cstheme="minorHAnsi"/>
+          <w:color w:val="833C0B" w:themeColor="accent2" w:themeShade="80"/>
+          <w:kern w:val="0"/>
+        </w:rPr>
+      </w:pPr>
+      <w:r>
+        <w:rPr>
+          <w:rFonts w:cstheme="minorHAnsi"/>
+          <w:color w:val="833C0B" w:themeColor="accent2" w:themeShade="80"/>
+          <w:kern w:val="0"/>
+        </w:rPr>
+        <w:drawing>
+          <wp:inline distT="0" distB="0" distL="0" distR="0" wp14:anchorId="19C56078" wp14:editId="4412A0FA">
+            <wp:extent cx="4972744" cy="2362530"/>
+            <wp:effectExtent l="0" t="0" r="0" b="0"/>
+            <wp:docPr id="983306235" name="Picture 1"/>
+            <wp:cNvGraphicFramePr>
+              <a:graphicFrameLocks xmlns:a="http://schemas.openxmlformats.org/drawingml/2006/main" noChangeAspect="1"/>
+            </wp:cNvGraphicFramePr>
+            <a:graphic xmlns:a="http://schemas.openxmlformats.org/drawingml/2006/main">
+              <a:graphicData uri="http://schemas.openxmlformats.org/drawingml/2006/picture">
+                <pic:pic xmlns:pic="http://schemas.openxmlformats.org/drawingml/2006/picture">
+                  <pic:nvPicPr>
+                    <pic:cNvPr id="983306235" name=""/>
+                    <pic:cNvPicPr/>
+                  </pic:nvPicPr>
+                  <pic:blipFill>
+                    <a:blip r:embed="rId61"/>
+                    <a:stretch>
+                      <a:fillRect/>
+                    </a:stretch>
+                  </pic:blipFill>
+                  <pic:spPr>
+                    <a:xfrm>
+                      <a:off x="0" y="0"/>
+                      <a:ext cx="4972744" cy="2362530"/>
+                    </a:xfrm>
+                    <a:prstGeom prst="rect">
+                      <a:avLst/>
+                    </a:prstGeom>
+                  </pic:spPr>
+                </pic:pic>
+              </a:graphicData>
+            </a:graphic>
+          </wp:inline>
+        </w:drawing>
+      </w:r>
+    </w:p>
+    <w:p>
+      <w:pPr>
+        <w:rPr>
+          <w:rFonts w:cstheme="minorHAnsi"/>
+          <w:color w:val="833C0B" w:themeColor="accent2" w:themeShade="80"/>
+          <w:kern w:val="0"/>
+        </w:rPr>
+      </w:pPr>
+      <w:r>
+        <w:rPr>
+          <w:rFonts w:cstheme="minorHAnsi"/>
+          <w:color w:val="833C0B" w:themeColor="accent2" w:themeShade="80"/>
+          <w:kern w:val="0"/>
+        </w:rPr>
+        <w:drawing>
+          <wp:inline distT="0" distB="0" distL="0" distR="0" wp14:anchorId="5B4C149A" wp14:editId="2D03CECF">
+            <wp:extent cx="5731510" cy="1151890"/>
+            <wp:effectExtent l="0" t="0" r="2540" b="0"/>
+            <wp:docPr id="1164357810" name="Picture 1"/>
+            <wp:cNvGraphicFramePr>
+              <a:graphicFrameLocks xmlns:a="http://schemas.openxmlformats.org/drawingml/2006/main" noChangeAspect="1"/>
+            </wp:cNvGraphicFramePr>
+            <a:graphic xmlns:a="http://schemas.openxmlformats.org/drawingml/2006/main">
+              <a:graphicData uri="http://schemas.openxmlformats.org/drawingml/2006/picture">
+                <pic:pic xmlns:pic="http://schemas.openxmlformats.org/drawingml/2006/picture">
+                  <pic:nvPicPr>
+                    <pic:cNvPr id="1164357810" name=""/>
+                    <pic:cNvPicPr/>
+                  </pic:nvPicPr>
+                  <pic:blipFill>
+                    <a:blip r:embed="rId62"/>
+                    <a:stretch>
+                      <a:fillRect/>
+                    </a:stretch>
+                  </pic:blipFill>
+                  <pic:spPr>
+                    <a:xfrm>
+                      <a:off x="0" y="0"/>
+                      <a:ext cx="5731510" cy="1151890"/>
+                    </a:xfrm>
+                    <a:prstGeom prst="rect">
+                      <a:avLst/>
+                    </a:prstGeom>
+                  </pic:spPr>
+                </pic:pic>
+              </a:graphicData>
+            </a:graphic>
+          </wp:inline>
+        </w:drawing>
+      </w:r>
+    </w:p>
+    <w:p>
+      <w:pPr>
+        <w:rPr>
+          <w:rFonts w:cstheme="minorHAnsi"/>
+          <w:color w:val="833C0B" w:themeColor="accent2" w:themeShade="80"/>
+          <w:kern w:val="0"/>
+        </w:rPr>
+      </w:pPr>
+    </w:p>
+    <w:p>
+      <w:pPr>
+        <w:rPr>
+          <w:rFonts w:cstheme="minorHAnsi"/>
+          <w:b/>
+          <w:bCs/>
+          <w:color w:val="833C0B" w:themeColor="accent2" w:themeShade="80"/>
+          <w:kern w:val="0"/>
+          <w:sz w:val="28"/>
+          <w:szCs w:val="28"/>
+          <w:u w:val="single"/>
+        </w:rPr>
+      </w:pPr>
+      <w:r>
+        <w:rPr>
+          <w:rFonts w:cstheme="minorHAnsi"/>
+          <w:b/>
+          <w:bCs/>
+          <w:color w:val="833C0B" w:themeColor="accent2" w:themeShade="80"/>
+          <w:kern w:val="0"/>
+          <w:sz w:val="28"/>
+          <w:szCs w:val="28"/>
+          <w:u w:val="single"/>
+        </w:rPr>
+        <w:t>PURPOSE</w:t>
+      </w:r>
+    </w:p>
+    <w:p>
+      <w:pPr>
+        <w:rPr>
+          <w:rFonts w:cstheme="minorHAnsi"/>
+          <w:color w:val="833C0B" w:themeColor="accent2" w:themeShade="80"/>
+          <w:kern w:val="0"/>
+        </w:rPr>
+      </w:pPr>
+      <w:r>
+        <w:rPr>
+          <w:rFonts w:cstheme="minorHAnsi"/>
+          <w:color w:val="833C0B" w:themeColor="accent2" w:themeShade="80"/>
+          <w:kern w:val="0"/>
+        </w:rPr>
+        <w:drawing>
+          <wp:inline distT="0" distB="0" distL="0" distR="0" wp14:anchorId="6126DA80" wp14:editId="2A993DCA">
+            <wp:extent cx="4534533" cy="2057687"/>
+            <wp:effectExtent l="0" t="0" r="0" b="0"/>
+            <wp:docPr id="1771797423" name="Picture 1"/>
+            <wp:cNvGraphicFramePr>
+              <a:graphicFrameLocks xmlns:a="http://schemas.openxmlformats.org/drawingml/2006/main" noChangeAspect="1"/>
+            </wp:cNvGraphicFramePr>
+            <a:graphic xmlns:a="http://schemas.openxmlformats.org/drawingml/2006/main">
+              <a:graphicData uri="http://schemas.openxmlformats.org/drawingml/2006/picture">
+                <pic:pic xmlns:pic="http://schemas.openxmlformats.org/drawingml/2006/picture">
+                  <pic:nvPicPr>
+                    <pic:cNvPr id="1771797423" name=""/>
+                    <pic:cNvPicPr/>
+                  </pic:nvPicPr>
+                  <pic:blipFill>
+                    <a:blip r:embed="rId63"/>
+                    <a:stretch>
+                      <a:fillRect/>
+                    </a:stretch>
+                  </pic:blipFill>
+                  <pic:spPr>
+                    <a:xfrm>
+                      <a:off x="0" y="0"/>
+                      <a:ext cx="4534533" cy="2057687"/>
+                    </a:xfrm>
+                    <a:prstGeom prst="rect">
+                      <a:avLst/>
+                    </a:prstGeom>
+                  </pic:spPr>
+                </pic:pic>
+              </a:graphicData>
+            </a:graphic>
+          </wp:inline>
+        </w:drawing>
+      </w:r>
+    </w:p>
+    <w:p>
+      <w:pPr>
+        <w:rPr>
+          <w:rFonts w:cstheme="minorHAnsi"/>
+          <w:color w:val="833C0B" w:themeColor="accent2" w:themeShade="80"/>
+          <w:kern w:val="0"/>
+        </w:rPr>
+      </w:pPr>
+      <w:r>
+        <w:rPr>
+          <w:rFonts w:cstheme="minorHAnsi"/>
+          <w:color w:val="833C0B" w:themeColor="accent2" w:themeShade="80"/>
+          <w:kern w:val="0"/>
+        </w:rPr>
+        <w:lastRenderedPageBreak/>
+        <w:drawing>
+          <wp:inline distT="0" distB="0" distL="0" distR="0" wp14:anchorId="2AB987E8" wp14:editId="7C0BA3ED">
+            <wp:extent cx="5731510" cy="1306830"/>
+            <wp:effectExtent l="0" t="0" r="2540" b="7620"/>
+            <wp:docPr id="428259549" name="Picture 1"/>
+            <wp:cNvGraphicFramePr>
+              <a:graphicFrameLocks xmlns:a="http://schemas.openxmlformats.org/drawingml/2006/main" noChangeAspect="1"/>
+            </wp:cNvGraphicFramePr>
+            <a:graphic xmlns:a="http://schemas.openxmlformats.org/drawingml/2006/main">
+              <a:graphicData uri="http://schemas.openxmlformats.org/drawingml/2006/picture">
+                <pic:pic xmlns:pic="http://schemas.openxmlformats.org/drawingml/2006/picture">
+                  <pic:nvPicPr>
+                    <pic:cNvPr id="428259549" name=""/>
+                    <pic:cNvPicPr/>
+                  </pic:nvPicPr>
+                  <pic:blipFill>
+                    <a:blip r:embed="rId64"/>
+                    <a:stretch>
+                      <a:fillRect/>
+                    </a:stretch>
+                  </pic:blipFill>
+                  <pic:spPr>
+                    <a:xfrm>
+                      <a:off x="0" y="0"/>
+                      <a:ext cx="5731510" cy="1306830"/>
+                    </a:xfrm>
+                    <a:prstGeom prst="rect">
+                      <a:avLst/>
+                    </a:prstGeom>
+                  </pic:spPr>
+                </pic:pic>
+              </a:graphicData>
+            </a:graphic>
+          </wp:inline>
+        </w:drawing>
+      </w:r>
+    </w:p>
+    <w:p>
+      <w:pPr>
+        <w:rPr>
+          <w:rFonts w:cstheme="minorHAnsi"/>
+          <w:b/>
+          <w:bCs/>
+          <w:color w:val="833C0B" w:themeColor="accent2" w:themeShade="80"/>
+          <w:kern w:val="0"/>
+          <w:sz w:val="28"/>
+          <w:szCs w:val="28"/>
+          <w:u w:val="single"/>
+        </w:rPr>
+      </w:pPr>
+      <w:r>
+        <w:rPr>
+          <w:rFonts w:cstheme="minorHAnsi"/>
+          <w:b/>
+          <w:bCs/>
+          <w:color w:val="833C0B" w:themeColor="accent2" w:themeShade="80"/>
+          <w:kern w:val="0"/>
+          <w:sz w:val="28"/>
+          <w:szCs w:val="28"/>
+          <w:u w:val="single"/>
+        </w:rPr>
+        <w:t>HOME OWNERSHIP</w:t>
+      </w:r>
+    </w:p>
+    <w:p>
+      <w:pPr>
+        <w:rPr>
+          <w:rFonts w:cstheme="minorHAnsi"/>
+          <w:color w:val="833C0B" w:themeColor="accent2" w:themeShade="80"/>
+          <w:kern w:val="0"/>
+        </w:rPr>
+      </w:pPr>
+      <w:r>
+        <w:rPr>
+          <w:rFonts w:cstheme="minorHAnsi"/>
+          <w:color w:val="833C0B" w:themeColor="accent2" w:themeShade="80"/>
+          <w:kern w:val="0"/>
+        </w:rPr>
+        <w:drawing>
+          <wp:inline distT="0" distB="0" distL="0" distR="0" wp14:anchorId="5C5F2BB5" wp14:editId="4A1CB6DD">
+            <wp:extent cx="4963218" cy="1905266"/>
+            <wp:effectExtent l="0" t="0" r="8890" b="0"/>
+            <wp:docPr id="1875392616" name="Picture 1"/>
+            <wp:cNvGraphicFramePr>
+              <a:graphicFrameLocks xmlns:a="http://schemas.openxmlformats.org/drawingml/2006/main" noChangeAspect="1"/>
+            </wp:cNvGraphicFramePr>
+            <a:graphic xmlns:a="http://schemas.openxmlformats.org/drawingml/2006/main">
+              <a:graphicData uri="http://schemas.openxmlformats.org/drawingml/2006/picture">
+                <pic:pic xmlns:pic="http://schemas.openxmlformats.org/drawingml/2006/picture">
+                  <pic:nvPicPr>
+                    <pic:cNvPr id="1875392616" name=""/>
+                    <pic:cNvPicPr/>
+                  </pic:nvPicPr>
+                  <pic:blipFill>
+                    <a:blip r:embed="rId65"/>
+                    <a:stretch>
+                      <a:fillRect/>
+                    </a:stretch>
+                  </pic:blipFill>
+                  <pic:spPr>
+                    <a:xfrm>
+                      <a:off x="0" y="0"/>
+                      <a:ext cx="4963218" cy="1905266"/>
+                    </a:xfrm>
+                    <a:prstGeom prst="rect">
+                      <a:avLst/>
+                    </a:prstGeom>
+                  </pic:spPr>
+                </pic:pic>
+              </a:graphicData>
+            </a:graphic>
+          </wp:inline>
+        </w:drawing>
+      </w:r>
+    </w:p>
+    <w:p>
+      <w:pPr>
+        <w:rPr>
+          <w:rFonts w:cstheme="minorHAnsi"/>
+          <w:color w:val="833C0B" w:themeColor="accent2" w:themeShade="80"/>
+          <w:kern w:val="0"/>
+        </w:rPr>
+      </w:pPr>
+      <w:r>
+        <w:rPr>
+          <w:rFonts w:cstheme="minorHAnsi"/>
+          <w:color w:val="833C0B" w:themeColor="accent2" w:themeShade="80"/>
+          <w:kern w:val="0"/>
+        </w:rPr>
+        <w:drawing>
+          <wp:inline distT="0" distB="0" distL="0" distR="0" wp14:anchorId="5A6CC894" wp14:editId="5C471971">
+            <wp:extent cx="5731510" cy="1134745"/>
+            <wp:effectExtent l="0" t="0" r="2540" b="8255"/>
+            <wp:docPr id="1813645070" name="Picture 1"/>
+            <wp:cNvGraphicFramePr>
+              <a:graphicFrameLocks xmlns:a="http://schemas.openxmlformats.org/drawingml/2006/main" noChangeAspect="1"/>
+            </wp:cNvGraphicFramePr>
+            <a:graphic xmlns:a="http://schemas.openxmlformats.org/drawingml/2006/main">
+              <a:graphicData uri="http://schemas.openxmlformats.org/drawingml/2006/picture">
+                <pic:pic xmlns:pic="http://schemas.openxmlformats.org/drawingml/2006/picture">
+                  <pic:nvPicPr>
+                    <pic:cNvPr id="1813645070" name=""/>
+                    <pic:cNvPicPr/>
+                  </pic:nvPicPr>
+                  <pic:blipFill>
+                    <a:blip r:embed="rId66"/>
+                    <a:stretch>
+                      <a:fillRect/>
+                    </a:stretch>
+                  </pic:blipFill>
+                  <pic:spPr>
+                    <a:xfrm>
+                      <a:off x="0" y="0"/>
+                      <a:ext cx="5731510" cy="1134745"/>
+                    </a:xfrm>
+                    <a:prstGeom prst="rect">
+                      <a:avLst/>
+                    </a:prstGeom>
+                  </pic:spPr>
+                </pic:pic>
+              </a:graphicData>
+            </a:graphic>
+          </wp:inline>
+        </w:drawing>
+      </w:r>
+    </w:p>
+    <w:p>
+      <w:pPr>
+        <w:rPr>
+          <w:rFonts w:cstheme="minorHAnsi"/>
+          <w:color w:val="833C0B" w:themeColor="accent2" w:themeShade="80"/>
+          <w:kern w:val="0"/>
+        </w:rPr>
+      </w:pPr>
+    </w:p>
+    <w:p>
+      <w:pPr>
+        <w:rPr>
+          <w:rFonts w:cstheme="minorHAnsi"/>
+          <w:b/>
+          <w:bCs/>
+          <w:color w:val="833C0B" w:themeColor="accent2" w:themeShade="80"/>
+          <w:kern w:val="0"/>
+          <w:sz w:val="28"/>
+          <w:szCs w:val="28"/>
+          <w:u w:val="single"/>
+        </w:rPr>
+      </w:pPr>
+      <w:r>
+        <w:rPr>
+          <w:rFonts w:cstheme="minorHAnsi"/>
+          <w:b/>
+          <w:bCs/>
+          <w:color w:val="833C0B" w:themeColor="accent2" w:themeShade="80"/>
+          <w:kern w:val="0"/>
+          <w:sz w:val="28"/>
+          <w:szCs w:val="28"/>
+          <w:u w:val="single"/>
+        </w:rPr>
+        <w:t>HOME OWNERSHIP</w:t>
+      </w:r>
+      <w:r>
+        <w:rPr>
+          <w:rFonts w:cstheme="minorHAnsi"/>
+          <w:b/>
+          <w:bCs/>
+          <w:color w:val="833C0B" w:themeColor="accent2" w:themeShade="80"/>
+          <w:kern w:val="0"/>
+          <w:sz w:val="28"/>
+          <w:szCs w:val="28"/>
+          <w:u w:val="single"/>
+        </w:rPr>
+        <w:t xml:space="preserve"> </w:t>
+      </w:r>
+      <w:r>
+        <w:rPr>
+          <w:rFonts w:cstheme="minorHAnsi"/>
+          <w:b/>
+          <w:bCs/>
+          <w:color w:val="833C0B" w:themeColor="accent2" w:themeShade="80"/>
+          <w:kern w:val="0"/>
+          <w:sz w:val="28"/>
+          <w:szCs w:val="28"/>
+          <w:u w:val="single"/>
+        </w:rPr>
+        <w:t>Filter for Grade’A’</w:t>
+      </w:r>
+      <w:r>
+        <w:rPr>
+          <w:rFonts w:cstheme="minorHAnsi"/>
+          <w:b/>
+          <w:bCs/>
+          <w:color w:val="833C0B" w:themeColor="accent2" w:themeShade="80"/>
+          <w:kern w:val="0"/>
+          <w:sz w:val="28"/>
+          <w:szCs w:val="28"/>
+          <w:u w:val="single"/>
+        </w:rPr>
+        <w:t xml:space="preserve"> And state=’CA’</w:t>
+      </w:r>
+    </w:p>
+    <w:p>
+      <w:pPr>
+        <w:rPr>
+          <w:rFonts w:cstheme="minorHAnsi"/>
+          <w:b/>
+          <w:bCs/>
+          <w:color w:val="833C0B" w:themeColor="accent2" w:themeShade="80"/>
+          <w:kern w:val="0"/>
+          <w:sz w:val="28"/>
+          <w:szCs w:val="28"/>
+          <w:u w:val="single"/>
+        </w:rPr>
+      </w:pPr>
+    </w:p>
+    <w:p>
+      <w:pPr>
+        <w:rPr>
+          <w:rFonts w:cstheme="minorHAnsi"/>
+          <w:b/>
+          <w:bCs/>
+          <w:color w:val="833C0B" w:themeColor="accent2" w:themeShade="80"/>
+          <w:kern w:val="0"/>
+          <w:sz w:val="28"/>
+          <w:szCs w:val="28"/>
+          <w:u w:val="single"/>
+        </w:rPr>
+      </w:pPr>
+      <w:r>
+        <w:rPr>
+          <w:rFonts w:cstheme="minorHAnsi"/>
+          <w:b/>
+          <w:bCs/>
+          <w:color w:val="833C0B" w:themeColor="accent2" w:themeShade="80"/>
+          <w:kern w:val="0"/>
+          <w:sz w:val="28"/>
+          <w:szCs w:val="28"/>
+          <w:u w:val="single"/>
+        </w:rPr>
+        <w:drawing>
+          <wp:inline distT="0" distB="0" distL="0" distR="0" wp14:anchorId="24320A28" wp14:editId="2EBC7534">
+            <wp:extent cx="4972744" cy="2581635"/>
+            <wp:effectExtent l="0" t="0" r="0" b="9525"/>
+            <wp:docPr id="1613457269" name="Picture 1"/>
+            <wp:cNvGraphicFramePr>
+              <a:graphicFrameLocks xmlns:a="http://schemas.openxmlformats.org/drawingml/2006/main" noChangeAspect="1"/>
+            </wp:cNvGraphicFramePr>
+            <a:graphic xmlns:a="http://schemas.openxmlformats.org/drawingml/2006/main">
+              <a:graphicData uri="http://schemas.openxmlformats.org/drawingml/2006/picture">
+                <pic:pic xmlns:pic="http://schemas.openxmlformats.org/drawingml/2006/picture">
+                  <pic:nvPicPr>
+                    <pic:cNvPr id="1613457269" name=""/>
+                    <pic:cNvPicPr/>
+                  </pic:nvPicPr>
+                  <pic:blipFill>
+                    <a:blip r:embed="rId67"/>
+                    <a:stretch>
+                      <a:fillRect/>
+                    </a:stretch>
+                  </pic:blipFill>
+                  <pic:spPr>
+                    <a:xfrm>
+                      <a:off x="0" y="0"/>
+                      <a:ext cx="4972744" cy="2581635"/>
+                    </a:xfrm>
+                    <a:prstGeom prst="rect">
+                      <a:avLst/>
+                    </a:prstGeom>
+                  </pic:spPr>
+                </pic:pic>
+              </a:graphicData>
+            </a:graphic>
+          </wp:inline>
+        </w:drawing>
+      </w:r>
+    </w:p>
+    <w:p>
+      <w:pPr>
+        <w:rPr>
+          <w:rFonts w:cstheme="minorHAnsi"/>
+          <w:b/>
+          <w:bCs/>
+          <w:color w:val="833C0B" w:themeColor="accent2" w:themeShade="80"/>
+          <w:kern w:val="0"/>
+          <w:sz w:val="28"/>
+          <w:szCs w:val="28"/>
+          <w:u w:val="single"/>
+        </w:rPr>
+      </w:pPr>
+      <w:r>
+        <w:rPr>
+          <w:rFonts w:cstheme="minorHAnsi"/>
+          <w:b/>
+          <w:bCs/>
+          <w:color w:val="833C0B" w:themeColor="accent2" w:themeShade="80"/>
+          <w:kern w:val="0"/>
+          <w:sz w:val="28"/>
+          <w:szCs w:val="28"/>
+          <w:u w:val="single"/>
+        </w:rPr>
+        <w:lastRenderedPageBreak/>
+        <w:drawing>
+          <wp:inline distT="0" distB="0" distL="0" distR="0" wp14:anchorId="537E9730" wp14:editId="4F717F2F">
+            <wp:extent cx="5731510" cy="1096010"/>
+            <wp:effectExtent l="0" t="0" r="2540" b="8890"/>
+            <wp:docPr id="584693956" name="Picture 1"/>
+            <wp:cNvGraphicFramePr>
+              <a:graphicFrameLocks xmlns:a="http://schemas.openxmlformats.org/drawingml/2006/main" noChangeAspect="1"/>
+            </wp:cNvGraphicFramePr>
+            <a:graphic xmlns:a="http://schemas.openxmlformats.org/drawingml/2006/main">
+              <a:graphicData uri="http://schemas.openxmlformats.org/drawingml/2006/picture">
+                <pic:pic xmlns:pic="http://schemas.openxmlformats.org/drawingml/2006/picture">
+                  <pic:nvPicPr>
+                    <pic:cNvPr id="584693956" name=""/>
+                    <pic:cNvPicPr/>
+                  </pic:nvPicPr>
+                  <pic:blipFill>
+                    <a:blip r:embed="rId68"/>
+                    <a:stretch>
+                      <a:fillRect/>
+                    </a:stretch>
+                  </pic:blipFill>
+                  <pic:spPr>
+                    <a:xfrm>
+                      <a:off x="0" y="0"/>
+                      <a:ext cx="5731510" cy="1096010"/>
+                    </a:xfrm>
+                    <a:prstGeom prst="rect">
+                      <a:avLst/>
+                    </a:prstGeom>
+                  </pic:spPr>
+                </pic:pic>
+              </a:graphicData>
+            </a:graphic>
+          </wp:inline>
+        </w:drawing>
+      </w:r>
+    </w:p>
+    <w:p>
+      <w:pPr>
+        <w:rPr>
+          <w:rFonts w:cstheme="minorHAnsi"/>
+          <w:color w:val="833C0B" w:themeColor="accent2" w:themeShade="80"/>
+          <w:kern w:val="0"/>
+        </w:rPr>
+      </w:pPr>
+    </w:p>
+    <w:p>
+      <w:pPr>
+        <w:rPr>
+          <w:rFonts w:cstheme="minorHAnsi"/>
+          <w:color w:val="833C0B" w:themeColor="accent2" w:themeShade="80"/>
+          <w:kern w:val="0"/>
+        </w:rPr>
+      </w:pPr>
     </w:p>
     <w:p>
       <w:pPr>
@@ -1438,6 +4253,92 @@
 <file path=word/numbering.xml><?xml version="1.0" encoding="utf-8"?>
 <w:numbering xmlns:wpc="http://schemas.microsoft.com/office/word/2010/wordprocessingCanvas" xmlns:cx="http://schemas.microsoft.com/office/drawing/2014/chartex" xmlns:cx1="http://schemas.microsoft.com/office/drawing/2015/9/8/chartex" xmlns:cx2="http://schemas.microsoft.com/office/drawing/2015/10/21/chartex" xmlns:cx3="http://schemas.microsoft.com/office/drawing/2016/5/9/chartex" xmlns:cx4="http://schemas.microsoft.com/office/drawing/2016/5/10/chartex" xmlns:cx5="http://schemas.microsoft.com/office/drawing/2016/5/11/chartex" xmlns:cx6="http://schemas.microsoft.com/office/drawing/2016/5/12/chartex" xmlns:cx7="http://schemas.microsoft.com/office/drawing/2016/5/13/chartex" xmlns:cx8="http://schemas.microsoft.com/office/drawing/2016/5/14/chartex" xmlns:mc="http://schemas.openxmlformats.org/markup-compatibility/2006" xmlns:aink="http://schemas.microsoft.com/office/drawing/2016/ink" xmlns:am3d="http://schemas.microsoft.com/office/drawing/2017/model3d" xmlns:o="urn:schemas-microsoft-com:office:office" xmlns:oel="http://schemas.microsoft.com/office/2019/extlst" xmlns:r="http://schemas.openxmlformats.org/officeDocument/2006/relationships" xmlns:m="http://schemas.openxmlformats.org/officeDocument/2006/math" xmlns:v="urn:schemas-microsoft-com:vml" xmlns:wp14="http://schemas.microsoft.com/office/word/2010/wordprocessingDrawing" xmlns:wp="http://schemas.openxmlformats.org/drawingml/2006/wordprocessingDrawing" xmlns:w10="urn:schemas-microsoft-com:office:word" xmlns:w="http://schemas.openxmlformats.org/wordprocessingml/2006/main" xmlns:w14="http://schemas.microsoft.com/office/word/2010/wordml" xmlns:w15="http://schemas.microsoft.com/office/word/2012/wordml" xmlns:w16cex="http://schemas.microsoft.com/office/word/2018/wordml/cex" xmlns:w16cid="http://schemas.microsoft.com/office/word/2016/wordml/cid" xmlns:w16="http://schemas.microsoft.com/office/word/2018/wordml" xmlns:w16du="http://schemas.microsoft.com/office/word/2023/wordml/word16du" xmlns:w16sdtdh="http://schemas.microsoft.com/office/word/2020/wordml/sdtdatahash" xmlns:w16sdtfl="http://schemas.microsoft.com/office/word/2024/wordml/sdtformatlock" xmlns:w16se="http://schemas.microsoft.com/office/word/2015/wordml/symex" xmlns:wpg="http://schemas.microsoft.com/office/word/2010/wordprocessingGroup" xmlns:wpi="http://schemas.microsoft.com/office/word/2010/wordprocessingInk" xmlns:wne="http://schemas.microsoft.com/office/word/2006/wordml" xmlns:wps="http://schemas.microsoft.com/office/word/2010/wordprocessingShape" mc:Ignorable="w14 w15 w16se w16cid w16 w16cex w16sdtdh w16sdtfl w16du wp14">
   <w:abstractNum w:abstractNumId="0" w15:restartNumberingAfterBreak="0">
+    <w:nsid w:val="32FE0AE0"/>
+    <w:multiLevelType w:val="hybridMultilevel"/>
+    <w:tmpl w:val="F7A2A616"/>
+    <w:lvl w:ilvl="0" w:tplc="FFFFFFFF">
+      <w:start w:val="1"/>
+      <w:numFmt w:val="upperLetter"/>
+      <w:lvlText w:val="%1."/>
+      <w:lvlJc w:val="left"/>
+      <w:pPr>
+        <w:ind w:left="720" w:hanging="360"/>
+      </w:pPr>
+    </w:lvl>
+    <w:lvl w:ilvl="1" w:tplc="FFFFFFFF">
+      <w:start w:val="1"/>
+      <w:numFmt w:val="lowerLetter"/>
+      <w:lvlText w:val="%2."/>
+      <w:lvlJc w:val="left"/>
+      <w:pPr>
+        <w:ind w:left="1440" w:hanging="360"/>
+      </w:pPr>
+    </w:lvl>
+    <w:lvl w:ilvl="2" w:tplc="FFFFFFFF">
+      <w:start w:val="1"/>
+      <w:numFmt w:val="lowerRoman"/>
+      <w:lvlText w:val="%3."/>
+      <w:lvlJc w:val="right"/>
+      <w:pPr>
+        <w:ind w:left="2160" w:hanging="180"/>
+      </w:pPr>
+    </w:lvl>
+    <w:lvl w:ilvl="3" w:tplc="FFFFFFFF">
+      <w:start w:val="1"/>
+      <w:numFmt w:val="decimal"/>
+      <w:lvlText w:val="%4."/>
+      <w:lvlJc w:val="left"/>
+      <w:pPr>
+        <w:ind w:left="2880" w:hanging="360"/>
+      </w:pPr>
+    </w:lvl>
+    <w:lvl w:ilvl="4" w:tplc="FFFFFFFF">
+      <w:start w:val="1"/>
+      <w:numFmt w:val="lowerLetter"/>
+      <w:lvlText w:val="%5."/>
+      <w:lvlJc w:val="left"/>
+      <w:pPr>
+        <w:ind w:left="3600" w:hanging="360"/>
+      </w:pPr>
+    </w:lvl>
+    <w:lvl w:ilvl="5" w:tplc="FFFFFFFF">
+      <w:start w:val="1"/>
+      <w:numFmt w:val="lowerRoman"/>
+      <w:lvlText w:val="%6."/>
+      <w:lvlJc w:val="right"/>
+      <w:pPr>
+        <w:ind w:left="4320" w:hanging="180"/>
+      </w:pPr>
+    </w:lvl>
+    <w:lvl w:ilvl="6" w:tplc="FFFFFFFF">
+      <w:start w:val="1"/>
+      <w:numFmt w:val="decimal"/>
+      <w:lvlText w:val="%7."/>
+      <w:lvlJc w:val="left"/>
+      <w:pPr>
+        <w:ind w:left="5040" w:hanging="360"/>
+      </w:pPr>
+    </w:lvl>
+    <w:lvl w:ilvl="7" w:tplc="FFFFFFFF">
+      <w:start w:val="1"/>
+      <w:numFmt w:val="lowerLetter"/>
+      <w:lvlText w:val="%8."/>
+      <w:lvlJc w:val="left"/>
+      <w:pPr>
+        <w:ind w:left="5760" w:hanging="360"/>
+      </w:pPr>
+    </w:lvl>
+    <w:lvl w:ilvl="8" w:tplc="FFFFFFFF">
+      <w:start w:val="1"/>
+      <w:numFmt w:val="lowerRoman"/>
+      <w:lvlText w:val="%9."/>
+      <w:lvlJc w:val="right"/>
+      <w:pPr>
+        <w:ind w:left="6480" w:hanging="180"/>
+      </w:pPr>
+    </w:lvl>
+  </w:abstractNum>
+  <w:abstractNum w:abstractNumId="1" w15:restartNumberingAfterBreak="0">
     <w:nsid w:val="581F5F7F"/>
     <w:multiLevelType w:val="hybridMultilevel"/>
     <w:tmpl w:val="F7A2A616"/>
@@ -1524,7 +4425,7 @@
     </w:lvl>
   </w:abstractNum>
   <w:num w:numId="1" w16cid:durableId="474757509">
-    <w:abstractNumId w:val="0"/>
+    <w:abstractNumId w:val="1"/>
     <w:lvlOverride w:ilvl="0">
       <w:startOverride w:val="1"/>
     </w:lvlOverride>
@@ -1552,6 +4453,12 @@
     <w:lvlOverride w:ilvl="8">
       <w:startOverride w:val="1"/>
     </w:lvlOverride>
+  </w:num>
+  <w:num w:numId="2" w16cid:durableId="2023970284">
+    <w:abstractNumId w:val="1"/>
+  </w:num>
+  <w:num w:numId="3" w16cid:durableId="1546722103">
+    <w:abstractNumId w:val="0"/>
   </w:num>
 </w:numbering>
 </file>
@@ -1956,6 +4863,7 @@
   <w:style w:type="paragraph" w:default="1" w:styleId="Normal">
     <w:name w:val="Normal"/>
     <w:qFormat/>
+    <w:rsid w:val="00E757B9"/>
   </w:style>
   <w:style w:type="paragraph" w:styleId="Heading1">
     <w:name w:val="heading 1"/>
@@ -2159,6 +5067,7 @@
   <w:style w:type="character" w:default="1" w:styleId="DefaultParagraphFont">
     <w:name w:val="Default Paragraph Font"/>
     <w:uiPriority w:val="1"/>
+    <w:semiHidden/>
     <w:unhideWhenUsed/>
   </w:style>
   <w:style w:type="table" w:default="1" w:styleId="TableNormal">

</xml_diff>